<commit_message>
New Ver 20201 08 24 v2
</commit_message>
<xml_diff>
--- a/Loding Log Stage.docx
+++ b/Loding Log Stage.docx
@@ -57,7 +57,38 @@
           <w:szCs w:val="32"/>
           <w:lang w:val="en-GB"/>
         </w:rPr>
-        <w:t xml:space="preserve">Document will describe loading of files comes from firewall. </w:t>
+        <w:t xml:space="preserve">Document </w:t>
+      </w:r>
+      <w:r>
+        <w:rPr>
+          <w:sz w:val="32"/>
+          <w:szCs w:val="32"/>
+        </w:rPr>
+        <w:t xml:space="preserve">describe </w:t>
+      </w:r>
+      <w:r>
+        <w:rPr>
+          <w:sz w:val="32"/>
+          <w:szCs w:val="32"/>
+          <w:lang w:val="en-GB"/>
+        </w:rPr>
+        <w:t xml:space="preserve">idea of how to </w:t>
+      </w:r>
+      <w:r>
+        <w:rPr>
+          <w:sz w:val="32"/>
+          <w:szCs w:val="32"/>
+          <w:lang w:val="en-GB"/>
+        </w:rPr>
+        <w:t>load</w:t>
+      </w:r>
+      <w:r>
+        <w:rPr>
+          <w:sz w:val="32"/>
+          <w:szCs w:val="32"/>
+          <w:lang w:val="en-GB"/>
+        </w:rPr>
+        <w:t xml:space="preserve"> of files comes from firewall in to DHW. </w:t>
       </w:r>
     </w:p>
     <w:p>
@@ -70,11 +101,114 @@
       </w:pPr>
       <w:r>
         <w:rPr>
-          <w:sz w:val="32"/>
-          <w:szCs w:val="32"/>
-          <w:lang w:val="en-GB"/>
-        </w:rPr>
-        <w:t>Files are in CSV format and will be loaded using SSIS functionality.</w:t>
+          <w:noProof/>
+          <w:sz w:val="32"/>
+          <w:szCs w:val="32"/>
+          <w:lang w:eastAsia="bg-BG"/>
+        </w:rPr>
+        <mc:AlternateContent>
+          <mc:Choice Requires="wps">
+            <w:drawing>
+              <wp:anchor distT="0" distB="0" distL="114300" distR="114300" simplePos="0" relativeHeight="251659264" behindDoc="0" locked="0" layoutInCell="1" allowOverlap="1">
+                <wp:simplePos x="0" y="0"/>
+                <wp:positionH relativeFrom="column">
+                  <wp:posOffset>-438619</wp:posOffset>
+                </wp:positionH>
+                <wp:positionV relativeFrom="paragraph">
+                  <wp:posOffset>222471</wp:posOffset>
+                </wp:positionV>
+                <wp:extent cx="2926080" cy="758952"/>
+                <wp:effectExtent l="0" t="0" r="26670" b="22225"/>
+                <wp:wrapNone/>
+                <wp:docPr id="4" name="Flowchart: Multidocument 4"/>
+                <wp:cNvGraphicFramePr/>
+                <a:graphic xmlns:a="http://schemas.openxmlformats.org/drawingml/2006/main">
+                  <a:graphicData uri="http://schemas.microsoft.com/office/word/2010/wordprocessingShape">
+                    <wps:wsp>
+                      <wps:cNvSpPr/>
+                      <wps:spPr>
+                        <a:xfrm>
+                          <a:off x="0" y="0"/>
+                          <a:ext cx="2926080" cy="758952"/>
+                        </a:xfrm>
+                        <a:prstGeom prst="flowChartMultidocument">
+                          <a:avLst/>
+                        </a:prstGeom>
+                      </wps:spPr>
+                      <wps:style>
+                        <a:lnRef idx="2">
+                          <a:schemeClr val="accent1">
+                            <a:shade val="50000"/>
+                          </a:schemeClr>
+                        </a:lnRef>
+                        <a:fillRef idx="1">
+                          <a:schemeClr val="accent1"/>
+                        </a:fillRef>
+                        <a:effectRef idx="0">
+                          <a:schemeClr val="accent1"/>
+                        </a:effectRef>
+                        <a:fontRef idx="minor">
+                          <a:schemeClr val="lt1"/>
+                        </a:fontRef>
+                      </wps:style>
+                      <wps:txbx>
+                        <w:txbxContent>
+                          <w:p>
+                            <w:pPr>
+                              <w:jc w:val="center"/>
+                            </w:pPr>
+                            <w:r>
+                              <w:t>firewall-blocked-yyyy-mm-dd.csv</w:t>
+                            </w:r>
+                          </w:p>
+                        </w:txbxContent>
+                      </wps:txbx>
+                      <wps:bodyPr rot="0" spcFirstLastPara="0" vertOverflow="overflow" horzOverflow="overflow" vert="horz" wrap="square" lIns="91440" tIns="45720" rIns="91440" bIns="45720" numCol="1" spcCol="0" rtlCol="0" fromWordArt="0" anchor="ctr" anchorCtr="0" forceAA="0" compatLnSpc="1">
+                        <a:prstTxWarp prst="textNoShape">
+                          <a:avLst/>
+                        </a:prstTxWarp>
+                        <a:noAutofit/>
+                      </wps:bodyPr>
+                    </wps:wsp>
+                  </a:graphicData>
+                </a:graphic>
+                <wp14:sizeRelH relativeFrom="margin">
+                  <wp14:pctWidth>0</wp14:pctWidth>
+                </wp14:sizeRelH>
+              </wp:anchor>
+            </w:drawing>
+          </mc:Choice>
+          <mc:Fallback>
+            <w:pict>
+              <v:shapetype id="_x0000_t115" coordsize="21600,21600" o:spt="115" path="m,20465v810,317,1620,452,2397,725c3077,21325,3790,21417,4405,21597v1620,,2202,-180,2657,-272c7580,21280,8002,21010,8455,20917v422,-135,810,-405,1327,-542c10205,20150,10657,19967,11080,19742v517,-182,970,-407,1425,-590c13087,19017,13605,18745,14255,18610v615,-180,1262,-318,1942,-408c16975,18202,17785,18022,18595,18022r,-1670l19192,16252r808,l20000,14467r722,-75l21597,14392,21597,,2972,r,1815l1532,1815r,1860l,3675,,20465xem1532,3675nfl18595,3675r,12677em2972,1815nfl20000,1815r,12652e">
+                <v:stroke joinstyle="miter"/>
+                <v:path o:extrusionok="f" o:connecttype="custom" o:connectlocs="10800,0;0,10800;10800,19890;21600,10800" textboxrect="0,3675,18595,18022"/>
+              </v:shapetype>
+              <v:shape id="Flowchart: Multidocument 4" o:spid="_x0000_s1026" type="#_x0000_t115" style="position:absolute;margin-left:-34.55pt;margin-top:17.5pt;width:230.4pt;height:59.75pt;z-index:251659264;visibility:visible;mso-wrap-style:square;mso-width-percent:0;mso-wrap-distance-left:9pt;mso-wrap-distance-top:0;mso-wrap-distance-right:9pt;mso-wrap-distance-bottom:0;mso-position-horizontal:absolute;mso-position-horizontal-relative:text;mso-position-vertical:absolute;mso-position-vertical-relative:text;mso-width-percent:0;mso-width-relative:margin;v-text-anchor:middle" o:gfxdata="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" fillcolor="#5b9bd5 [3204]" strokecolor="#1f4d78 [1604]" strokeweight="1pt">
+                <v:textbox>
+                  <w:txbxContent>
+                    <w:p>
+                      <w:pPr>
+                        <w:jc w:val="center"/>
+                      </w:pPr>
+                      <w:r>
+                        <w:t>firewall-blocked-yyyy-mm-dd.csv</w:t>
+                      </w:r>
+                    </w:p>
+                  </w:txbxContent>
+                </v:textbox>
+              </v:shape>
+            </w:pict>
+          </mc:Fallback>
+        </mc:AlternateContent>
+      </w:r>
+      <w:r>
+        <w:rPr>
+          <w:sz w:val="32"/>
+          <w:szCs w:val="32"/>
+          <w:lang w:val="en-GB"/>
+        </w:rPr>
+        <w:t xml:space="preserve"> </w:t>
       </w:r>
     </w:p>
     <w:p>
@@ -91,18 +225,8 @@
           <w:szCs w:val="32"/>
           <w:lang w:val="en-GB"/>
         </w:rPr>
-        <w:t xml:space="preserve">Data from stage will load in fact table </w:t>
-      </w:r>
-      <w:proofErr w:type="spellStart"/>
-      <w:r>
-        <w:rPr>
-          <w:sz w:val="32"/>
-          <w:szCs w:val="32"/>
-          <w:lang w:val="en-GB"/>
-        </w:rPr>
-        <w:t>FAC_firewall_blocked</w:t>
-      </w:r>
-      <w:proofErr w:type="spellEnd"/>
+        <w:t xml:space="preserve">                                                                </w:t>
+      </w:r>
     </w:p>
     <w:p>
       <w:pPr>
@@ -112,6 +236,1360 @@
           <w:lang w:val="en-GB"/>
         </w:rPr>
       </w:pPr>
+      <w:r>
+        <w:rPr>
+          <w:sz w:val="32"/>
+          <w:szCs w:val="32"/>
+          <w:lang w:val="en-GB"/>
+        </w:rPr>
+        <w:t xml:space="preserve">                                                                        </w:t>
+      </w:r>
+    </w:p>
+    <w:p>
+      <w:pPr>
+        <w:rPr>
+          <w:sz w:val="32"/>
+          <w:szCs w:val="32"/>
+          <w:lang w:val="en-GB"/>
+        </w:rPr>
+      </w:pPr>
+      <w:r>
+        <w:rPr>
+          <w:noProof/>
+          <w:sz w:val="32"/>
+          <w:szCs w:val="32"/>
+          <w:lang w:eastAsia="bg-BG"/>
+        </w:rPr>
+        <mc:AlternateContent>
+          <mc:Choice Requires="wps">
+            <w:drawing>
+              <wp:anchor distT="0" distB="0" distL="114300" distR="114300" simplePos="0" relativeHeight="251668480" behindDoc="0" locked="0" layoutInCell="1" allowOverlap="1" wp14:anchorId="7628E001" wp14:editId="19268BF7">
+                <wp:simplePos x="0" y="0"/>
+                <wp:positionH relativeFrom="column">
+                  <wp:posOffset>3521130</wp:posOffset>
+                </wp:positionH>
+                <wp:positionV relativeFrom="paragraph">
+                  <wp:posOffset>3976</wp:posOffset>
+                </wp:positionV>
+                <wp:extent cx="1095375" cy="326003"/>
+                <wp:effectExtent l="0" t="0" r="28575" b="17145"/>
+                <wp:wrapNone/>
+                <wp:docPr id="17" name="Text Box 17"/>
+                <wp:cNvGraphicFramePr/>
+                <a:graphic xmlns:a="http://schemas.openxmlformats.org/drawingml/2006/main">
+                  <a:graphicData uri="http://schemas.microsoft.com/office/word/2010/wordprocessingShape">
+                    <wps:wsp>
+                      <wps:cNvSpPr txBox="1"/>
+                      <wps:spPr>
+                        <a:xfrm>
+                          <a:off x="0" y="0"/>
+                          <a:ext cx="1095375" cy="326003"/>
+                        </a:xfrm>
+                        <a:prstGeom prst="rect">
+                          <a:avLst/>
+                        </a:prstGeom>
+                        <a:solidFill>
+                          <a:schemeClr val="lt1"/>
+                        </a:solidFill>
+                        <a:ln w="6350">
+                          <a:solidFill>
+                            <a:prstClr val="black"/>
+                          </a:solidFill>
+                        </a:ln>
+                      </wps:spPr>
+                      <wps:txbx>
+                        <w:txbxContent>
+                          <w:p>
+                            <w:pPr>
+                              <w:rPr>
+                                <w:lang w:val="en-US"/>
+                              </w:rPr>
+                            </w:pPr>
+                            <w:r>
+                              <w:rPr>
+                                <w:lang w:val="en-US"/>
+                              </w:rPr>
+                              <w:t>Stage Load</w:t>
+                            </w:r>
+                          </w:p>
+                        </w:txbxContent>
+                      </wps:txbx>
+                      <wps:bodyPr rot="0" spcFirstLastPara="0" vertOverflow="overflow" horzOverflow="overflow" vert="horz" wrap="square" lIns="91440" tIns="45720" rIns="91440" bIns="45720" numCol="1" spcCol="0" rtlCol="0" fromWordArt="0" anchor="t" anchorCtr="0" forceAA="0" compatLnSpc="1">
+                        <a:prstTxWarp prst="textNoShape">
+                          <a:avLst/>
+                        </a:prstTxWarp>
+                        <a:noAutofit/>
+                      </wps:bodyPr>
+                    </wps:wsp>
+                  </a:graphicData>
+                </a:graphic>
+                <wp14:sizeRelV relativeFrom="margin">
+                  <wp14:pctHeight>0</wp14:pctHeight>
+                </wp14:sizeRelV>
+              </wp:anchor>
+            </w:drawing>
+          </mc:Choice>
+          <mc:Fallback>
+            <w:pict>
+              <v:shapetype w14:anchorId="7628E001" id="_x0000_t202" coordsize="21600,21600" o:spt="202" path="m,l,21600r21600,l21600,xe">
+                <v:stroke joinstyle="miter"/>
+                <v:path gradientshapeok="t" o:connecttype="rect"/>
+              </v:shapetype>
+              <v:shape id="Text Box 17" o:spid="_x0000_s1027" type="#_x0000_t202" style="position:absolute;margin-left:277.25pt;margin-top:.3pt;width:86.25pt;height:25.65pt;z-index:251668480;visibility:visible;mso-wrap-style:square;mso-height-percent:0;mso-wrap-distance-left:9pt;mso-wrap-distance-top:0;mso-wrap-distance-right:9pt;mso-wrap-distance-bottom:0;mso-position-horizontal:absolute;mso-position-horizontal-relative:text;mso-position-vertical:absolute;mso-position-vertical-relative:text;mso-height-percent:0;mso-height-relative:margin;v-text-anchor:top" o:gfxdata="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" fillcolor="white [3201]" strokeweight=".5pt">
+                <v:textbox>
+                  <w:txbxContent>
+                    <w:p>
+                      <w:pPr>
+                        <w:rPr>
+                          <w:lang w:val="en-US"/>
+                        </w:rPr>
+                      </w:pPr>
+                      <w:r>
+                        <w:rPr>
+                          <w:lang w:val="en-US"/>
+                        </w:rPr>
+                        <w:t>Stage Load</w:t>
+                      </w:r>
+                    </w:p>
+                  </w:txbxContent>
+                </v:textbox>
+              </v:shape>
+            </w:pict>
+          </mc:Fallback>
+        </mc:AlternateContent>
+      </w:r>
+      <w:r>
+        <w:rPr>
+          <w:noProof/>
+          <w:sz w:val="32"/>
+          <w:szCs w:val="32"/>
+          <w:lang w:eastAsia="bg-BG"/>
+        </w:rPr>
+        <mc:AlternateContent>
+          <mc:Choice Requires="wps">
+            <w:drawing>
+              <wp:anchor distT="0" distB="0" distL="114300" distR="114300" simplePos="0" relativeHeight="251661312" behindDoc="0" locked="0" layoutInCell="1" allowOverlap="1" wp14:anchorId="76D4311C" wp14:editId="456CE9B8">
+                <wp:simplePos x="0" y="0"/>
+                <wp:positionH relativeFrom="column">
+                  <wp:posOffset>2856866</wp:posOffset>
+                </wp:positionH>
+                <wp:positionV relativeFrom="paragraph">
+                  <wp:posOffset>214713</wp:posOffset>
+                </wp:positionV>
+                <wp:extent cx="639792" cy="163291"/>
+                <wp:effectExtent l="9525" t="9525" r="36830" b="36830"/>
+                <wp:wrapNone/>
+                <wp:docPr id="6" name="Right Arrow 6"/>
+                <wp:cNvGraphicFramePr/>
+                <a:graphic xmlns:a="http://schemas.openxmlformats.org/drawingml/2006/main">
+                  <a:graphicData uri="http://schemas.microsoft.com/office/word/2010/wordprocessingShape">
+                    <wps:wsp>
+                      <wps:cNvSpPr/>
+                      <wps:spPr>
+                        <a:xfrm rot="5400000">
+                          <a:off x="0" y="0"/>
+                          <a:ext cx="639792" cy="163291"/>
+                        </a:xfrm>
+                        <a:prstGeom prst="rightArrow">
+                          <a:avLst/>
+                        </a:prstGeom>
+                      </wps:spPr>
+                      <wps:style>
+                        <a:lnRef idx="2">
+                          <a:schemeClr val="accent1">
+                            <a:shade val="50000"/>
+                          </a:schemeClr>
+                        </a:lnRef>
+                        <a:fillRef idx="1">
+                          <a:schemeClr val="accent1"/>
+                        </a:fillRef>
+                        <a:effectRef idx="0">
+                          <a:schemeClr val="accent1"/>
+                        </a:effectRef>
+                        <a:fontRef idx="minor">
+                          <a:schemeClr val="lt1"/>
+                        </a:fontRef>
+                      </wps:style>
+                      <wps:bodyPr rot="0" spcFirstLastPara="0" vertOverflow="overflow" horzOverflow="overflow" vert="horz" wrap="square" lIns="91440" tIns="45720" rIns="91440" bIns="45720" numCol="1" spcCol="0" rtlCol="0" fromWordArt="0" anchor="ctr" anchorCtr="0" forceAA="0" compatLnSpc="1">
+                        <a:prstTxWarp prst="textNoShape">
+                          <a:avLst/>
+                        </a:prstTxWarp>
+                        <a:noAutofit/>
+                      </wps:bodyPr>
+                    </wps:wsp>
+                  </a:graphicData>
+                </a:graphic>
+                <wp14:sizeRelH relativeFrom="margin">
+                  <wp14:pctWidth>0</wp14:pctWidth>
+                </wp14:sizeRelH>
+                <wp14:sizeRelV relativeFrom="margin">
+                  <wp14:pctHeight>0</wp14:pctHeight>
+                </wp14:sizeRelV>
+              </wp:anchor>
+            </w:drawing>
+          </mc:Choice>
+          <mc:Fallback>
+            <w:pict>
+              <v:shapetype w14:anchorId="20265102" id="_x0000_t13" coordsize="21600,21600" o:spt="13" adj="16200,5400" path="m@0,l@0@1,0@1,0@2@0@2@0,21600,21600,10800xe">
+                <v:stroke joinstyle="miter"/>
+                <v:formulas>
+                  <v:f eqn="val #0"/>
+                  <v:f eqn="val #1"/>
+                  <v:f eqn="sum height 0 #1"/>
+                  <v:f eqn="sum 10800 0 #1"/>
+                  <v:f eqn="sum width 0 #0"/>
+                  <v:f eqn="prod @4 @3 10800"/>
+                  <v:f eqn="sum width 0 @5"/>
+                </v:formulas>
+                <v:path o:connecttype="custom" o:connectlocs="@0,0;0,10800;@0,21600;21600,10800" o:connectangles="270,180,90,0" textboxrect="0,@1,@6,@2"/>
+                <v:handles>
+                  <v:h position="#0,#1" xrange="0,21600" yrange="0,10800"/>
+                </v:handles>
+              </v:shapetype>
+              <v:shape id="Right Arrow 6" o:spid="_x0000_s1026" type="#_x0000_t13" style="position:absolute;margin-left:224.95pt;margin-top:16.9pt;width:50.4pt;height:12.85pt;rotation:90;z-index:251661312;visibility:visible;mso-wrap-style:square;mso-width-percent:0;mso-height-percent:0;mso-wrap-distance-left:9pt;mso-wrap-distance-top:0;mso-wrap-distance-right:9pt;mso-wrap-distance-bottom:0;mso-position-horizontal:absolute;mso-position-horizontal-relative:text;mso-position-vertical:absolute;mso-position-vertical-relative:text;mso-width-percent:0;mso-height-percent:0;mso-width-relative:margin;mso-height-relative:margin;v-text-anchor:middle" o:gfxdata="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" adj="18844" fillcolor="#5b9bd5 [3204]" strokecolor="#1f4d78 [1604]" strokeweight="1pt"/>
+            </w:pict>
+          </mc:Fallback>
+        </mc:AlternateContent>
+      </w:r>
+      <w:r>
+        <w:rPr>
+          <w:noProof/>
+          <w:sz w:val="32"/>
+          <w:szCs w:val="32"/>
+          <w:lang w:eastAsia="bg-BG"/>
+        </w:rPr>
+        <mc:AlternateContent>
+          <mc:Choice Requires="wps">
+            <w:drawing>
+              <wp:anchor distT="0" distB="0" distL="114300" distR="114300" simplePos="0" relativeHeight="251660288" behindDoc="0" locked="0" layoutInCell="1" allowOverlap="1" wp14:anchorId="7E4F1D12" wp14:editId="3C1B2497">
+                <wp:simplePos x="0" y="0"/>
+                <wp:positionH relativeFrom="column">
+                  <wp:posOffset>133875</wp:posOffset>
+                </wp:positionH>
+                <wp:positionV relativeFrom="paragraph">
+                  <wp:posOffset>147099</wp:posOffset>
+                </wp:positionV>
+                <wp:extent cx="2353586" cy="254442"/>
+                <wp:effectExtent l="0" t="0" r="27940" b="12700"/>
+                <wp:wrapNone/>
+                <wp:docPr id="5" name="Flowchart: Predefined Process 5"/>
+                <wp:cNvGraphicFramePr/>
+                <a:graphic xmlns:a="http://schemas.openxmlformats.org/drawingml/2006/main">
+                  <a:graphicData uri="http://schemas.microsoft.com/office/word/2010/wordprocessingShape">
+                    <wps:wsp>
+                      <wps:cNvSpPr/>
+                      <wps:spPr>
+                        <a:xfrm>
+                          <a:off x="0" y="0"/>
+                          <a:ext cx="2353586" cy="254442"/>
+                        </a:xfrm>
+                        <a:prstGeom prst="flowChartPredefinedProcess">
+                          <a:avLst/>
+                        </a:prstGeom>
+                      </wps:spPr>
+                      <wps:style>
+                        <a:lnRef idx="2">
+                          <a:schemeClr val="accent1">
+                            <a:shade val="50000"/>
+                          </a:schemeClr>
+                        </a:lnRef>
+                        <a:fillRef idx="1">
+                          <a:schemeClr val="accent1"/>
+                        </a:fillRef>
+                        <a:effectRef idx="0">
+                          <a:schemeClr val="accent1"/>
+                        </a:effectRef>
+                        <a:fontRef idx="minor">
+                          <a:schemeClr val="lt1"/>
+                        </a:fontRef>
+                      </wps:style>
+                      <wps:txbx>
+                        <w:txbxContent>
+                          <w:p>
+                            <w:pPr>
+                              <w:jc w:val="center"/>
+                              <w:rPr>
+                                <w:lang w:val="en-GB"/>
+                              </w:rPr>
+                            </w:pPr>
+                            <w:r>
+                              <w:rPr>
+                                <w:lang w:val="en-GB"/>
+                              </w:rPr>
+                              <w:t>SSIS Package</w:t>
+                            </w:r>
+                          </w:p>
+                        </w:txbxContent>
+                      </wps:txbx>
+                      <wps:bodyPr rot="0" spcFirstLastPara="0" vertOverflow="overflow" horzOverflow="overflow" vert="horz" wrap="square" lIns="91440" tIns="45720" rIns="91440" bIns="45720" numCol="1" spcCol="0" rtlCol="0" fromWordArt="0" anchor="ctr" anchorCtr="0" forceAA="0" compatLnSpc="1">
+                        <a:prstTxWarp prst="textNoShape">
+                          <a:avLst/>
+                        </a:prstTxWarp>
+                        <a:noAutofit/>
+                      </wps:bodyPr>
+                    </wps:wsp>
+                  </a:graphicData>
+                </a:graphic>
+                <wp14:sizeRelH relativeFrom="margin">
+                  <wp14:pctWidth>0</wp14:pctWidth>
+                </wp14:sizeRelH>
+                <wp14:sizeRelV relativeFrom="margin">
+                  <wp14:pctHeight>0</wp14:pctHeight>
+                </wp14:sizeRelV>
+              </wp:anchor>
+            </w:drawing>
+          </mc:Choice>
+          <mc:Fallback>
+            <w:pict>
+              <v:shapetype w14:anchorId="7E4F1D12" id="_x0000_t112" coordsize="21600,21600" o:spt="112" path="m,l,21600r21600,l21600,xem2610,nfl2610,21600em18990,nfl18990,21600e">
+                <v:stroke joinstyle="miter"/>
+                <v:path o:extrusionok="f" gradientshapeok="t" o:connecttype="rect" textboxrect="2610,0,18990,21600"/>
+              </v:shapetype>
+              <v:shape id="Flowchart: Predefined Process 5" o:spid="_x0000_s1028" type="#_x0000_t112" style="position:absolute;margin-left:10.55pt;margin-top:11.6pt;width:185.3pt;height:20.05pt;z-index:251660288;visibility:visible;mso-wrap-style:square;mso-width-percent:0;mso-height-percent:0;mso-wrap-distance-left:9pt;mso-wrap-distance-top:0;mso-wrap-distance-right:9pt;mso-wrap-distance-bottom:0;mso-position-horizontal:absolute;mso-position-horizontal-relative:text;mso-position-vertical:absolute;mso-position-vertical-relative:text;mso-width-percent:0;mso-height-percent:0;mso-width-relative:margin;mso-height-relative:margin;v-text-anchor:middle" o:gfxdata="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" fillcolor="#5b9bd5 [3204]" strokecolor="#1f4d78 [1604]" strokeweight="1pt">
+                <v:textbox>
+                  <w:txbxContent>
+                    <w:p>
+                      <w:pPr>
+                        <w:jc w:val="center"/>
+                        <w:rPr>
+                          <w:lang w:val="en-GB"/>
+                        </w:rPr>
+                      </w:pPr>
+                      <w:r>
+                        <w:rPr>
+                          <w:lang w:val="en-GB"/>
+                        </w:rPr>
+                        <w:t>SSIS Package</w:t>
+                      </w:r>
+                    </w:p>
+                  </w:txbxContent>
+                </v:textbox>
+              </v:shape>
+            </w:pict>
+          </mc:Fallback>
+        </mc:AlternateContent>
+      </w:r>
+      <w:r>
+        <w:rPr>
+          <w:sz w:val="32"/>
+          <w:szCs w:val="32"/>
+          <w:lang w:val="en-GB"/>
+        </w:rPr>
+        <w:t xml:space="preserve">                                                                      </w:t>
+      </w:r>
+    </w:p>
+    <w:p>
+      <w:pPr>
+        <w:rPr>
+          <w:sz w:val="32"/>
+          <w:szCs w:val="32"/>
+          <w:lang w:val="en-GB"/>
+        </w:rPr>
+      </w:pPr>
+      <w:r>
+        <w:rPr>
+          <w:noProof/>
+          <w:sz w:val="32"/>
+          <w:szCs w:val="32"/>
+          <w:lang w:eastAsia="bg-BG"/>
+        </w:rPr>
+        <mc:AlternateContent>
+          <mc:Choice Requires="wps">
+            <w:drawing>
+              <wp:anchor distT="0" distB="0" distL="114300" distR="114300" simplePos="0" relativeHeight="251666432" behindDoc="0" locked="0" layoutInCell="1" allowOverlap="1" wp14:anchorId="785781CE" wp14:editId="501BAA94">
+                <wp:simplePos x="0" y="0"/>
+                <wp:positionH relativeFrom="column">
+                  <wp:posOffset>3521130</wp:posOffset>
+                </wp:positionH>
+                <wp:positionV relativeFrom="paragraph">
+                  <wp:posOffset>104168</wp:posOffset>
+                </wp:positionV>
+                <wp:extent cx="1095403" cy="254441"/>
+                <wp:effectExtent l="0" t="0" r="28575" b="12700"/>
+                <wp:wrapNone/>
+                <wp:docPr id="12" name="Text Box 12"/>
+                <wp:cNvGraphicFramePr/>
+                <a:graphic xmlns:a="http://schemas.openxmlformats.org/drawingml/2006/main">
+                  <a:graphicData uri="http://schemas.microsoft.com/office/word/2010/wordprocessingShape">
+                    <wps:wsp>
+                      <wps:cNvSpPr txBox="1"/>
+                      <wps:spPr>
+                        <a:xfrm>
+                          <a:off x="0" y="0"/>
+                          <a:ext cx="1095403" cy="254441"/>
+                        </a:xfrm>
+                        <a:prstGeom prst="rect">
+                          <a:avLst/>
+                        </a:prstGeom>
+                        <a:solidFill>
+                          <a:schemeClr val="lt1"/>
+                        </a:solidFill>
+                        <a:ln w="6350">
+                          <a:solidFill>
+                            <a:prstClr val="black"/>
+                          </a:solidFill>
+                        </a:ln>
+                      </wps:spPr>
+                      <wps:txbx>
+                        <w:txbxContent>
+                          <w:p>
+                            <w:pPr>
+                              <w:rPr>
+                                <w:lang w:val="en-US"/>
+                              </w:rPr>
+                            </w:pPr>
+                            <w:r>
+                              <w:rPr>
+                                <w:lang w:val="en-US"/>
+                              </w:rPr>
+                              <w:t>Data Cleansing</w:t>
+                            </w:r>
+                          </w:p>
+                        </w:txbxContent>
+                      </wps:txbx>
+                      <wps:bodyPr rot="0" spcFirstLastPara="0" vertOverflow="overflow" horzOverflow="overflow" vert="horz" wrap="square" lIns="91440" tIns="45720" rIns="91440" bIns="45720" numCol="1" spcCol="0" rtlCol="0" fromWordArt="0" anchor="t" anchorCtr="0" forceAA="0" compatLnSpc="1">
+                        <a:prstTxWarp prst="textNoShape">
+                          <a:avLst/>
+                        </a:prstTxWarp>
+                        <a:noAutofit/>
+                      </wps:bodyPr>
+                    </wps:wsp>
+                  </a:graphicData>
+                </a:graphic>
+                <wp14:sizeRelV relativeFrom="margin">
+                  <wp14:pctHeight>0</wp14:pctHeight>
+                </wp14:sizeRelV>
+              </wp:anchor>
+            </w:drawing>
+          </mc:Choice>
+          <mc:Fallback>
+            <w:pict>
+              <v:shape w14:anchorId="785781CE" id="Text Box 12" o:spid="_x0000_s1029" type="#_x0000_t202" style="position:absolute;margin-left:277.25pt;margin-top:8.2pt;width:86.25pt;height:20.05pt;z-index:251666432;visibility:visible;mso-wrap-style:square;mso-height-percent:0;mso-wrap-distance-left:9pt;mso-wrap-distance-top:0;mso-wrap-distance-right:9pt;mso-wrap-distance-bottom:0;mso-position-horizontal:absolute;mso-position-horizontal-relative:text;mso-position-vertical:absolute;mso-position-vertical-relative:text;mso-height-percent:0;mso-height-relative:margin;v-text-anchor:top" o:gfxdata="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" fillcolor="white [3201]" strokeweight=".5pt">
+                <v:textbox>
+                  <w:txbxContent>
+                    <w:p>
+                      <w:pPr>
+                        <w:rPr>
+                          <w:lang w:val="en-US"/>
+                        </w:rPr>
+                      </w:pPr>
+                      <w:r>
+                        <w:rPr>
+                          <w:lang w:val="en-US"/>
+                        </w:rPr>
+                        <w:t>Data Cleansing</w:t>
+                      </w:r>
+                    </w:p>
+                  </w:txbxContent>
+                </v:textbox>
+              </v:shape>
+            </w:pict>
+          </mc:Fallback>
+        </mc:AlternateContent>
+      </w:r>
+    </w:p>
+    <w:p>
+      <w:pPr>
+        <w:ind w:left="4248" w:firstLine="708"/>
+        <w:rPr>
+          <w:sz w:val="32"/>
+          <w:szCs w:val="32"/>
+          <w:lang w:val="en-GB"/>
+        </w:rPr>
+      </w:pPr>
+      <w:r>
+        <w:rPr>
+          <w:noProof/>
+          <w:sz w:val="32"/>
+          <w:szCs w:val="32"/>
+          <w:lang w:eastAsia="bg-BG"/>
+        </w:rPr>
+        <mc:AlternateContent>
+          <mc:Choice Requires="wps">
+            <w:drawing>
+              <wp:anchor distT="0" distB="0" distL="114300" distR="114300" simplePos="0" relativeHeight="251662336" behindDoc="0" locked="0" layoutInCell="1" allowOverlap="1" wp14:anchorId="506BDB96" wp14:editId="54D3F1F1">
+                <wp:simplePos x="0" y="0"/>
+                <wp:positionH relativeFrom="column">
+                  <wp:posOffset>101186</wp:posOffset>
+                </wp:positionH>
+                <wp:positionV relativeFrom="paragraph">
+                  <wp:posOffset>216204</wp:posOffset>
+                </wp:positionV>
+                <wp:extent cx="1789044" cy="492981"/>
+                <wp:effectExtent l="0" t="0" r="20955" b="21590"/>
+                <wp:wrapNone/>
+                <wp:docPr id="7" name="Flowchart: Magnetic Disk 7"/>
+                <wp:cNvGraphicFramePr/>
+                <a:graphic xmlns:a="http://schemas.openxmlformats.org/drawingml/2006/main">
+                  <a:graphicData uri="http://schemas.microsoft.com/office/word/2010/wordprocessingShape">
+                    <wps:wsp>
+                      <wps:cNvSpPr/>
+                      <wps:spPr>
+                        <a:xfrm>
+                          <a:off x="0" y="0"/>
+                          <a:ext cx="1789044" cy="492981"/>
+                        </a:xfrm>
+                        <a:prstGeom prst="flowChartMagneticDisk">
+                          <a:avLst/>
+                        </a:prstGeom>
+                      </wps:spPr>
+                      <wps:style>
+                        <a:lnRef idx="2">
+                          <a:schemeClr val="accent1">
+                            <a:shade val="50000"/>
+                          </a:schemeClr>
+                        </a:lnRef>
+                        <a:fillRef idx="1">
+                          <a:schemeClr val="accent1"/>
+                        </a:fillRef>
+                        <a:effectRef idx="0">
+                          <a:schemeClr val="accent1"/>
+                        </a:effectRef>
+                        <a:fontRef idx="minor">
+                          <a:schemeClr val="lt1"/>
+                        </a:fontRef>
+                      </wps:style>
+                      <wps:txbx>
+                        <w:txbxContent>
+                          <w:p>
+                            <w:pPr>
+                              <w:jc w:val="center"/>
+                              <w:rPr>
+                                <w:lang w:val="en-GB"/>
+                              </w:rPr>
+                            </w:pPr>
+                            <w:r>
+                              <w:rPr>
+                                <w:lang w:val="en-GB"/>
+                              </w:rPr>
+                              <w:t>Stage Tables</w:t>
+                            </w:r>
+                          </w:p>
+                        </w:txbxContent>
+                      </wps:txbx>
+                      <wps:bodyPr rot="0" spcFirstLastPara="0" vertOverflow="overflow" horzOverflow="overflow" vert="horz" wrap="square" lIns="91440" tIns="45720" rIns="91440" bIns="45720" numCol="1" spcCol="0" rtlCol="0" fromWordArt="0" anchor="ctr" anchorCtr="0" forceAA="0" compatLnSpc="1">
+                        <a:prstTxWarp prst="textNoShape">
+                          <a:avLst/>
+                        </a:prstTxWarp>
+                        <a:noAutofit/>
+                      </wps:bodyPr>
+                    </wps:wsp>
+                  </a:graphicData>
+                </a:graphic>
+                <wp14:sizeRelH relativeFrom="margin">
+                  <wp14:pctWidth>0</wp14:pctWidth>
+                </wp14:sizeRelH>
+                <wp14:sizeRelV relativeFrom="margin">
+                  <wp14:pctHeight>0</wp14:pctHeight>
+                </wp14:sizeRelV>
+              </wp:anchor>
+            </w:drawing>
+          </mc:Choice>
+          <mc:Fallback>
+            <w:pict>
+              <v:shapetype w14:anchorId="506BDB96" id="_x0000_t132" coordsize="21600,21600" o:spt="132" path="m10800,qx,3391l,18209qy10800,21600,21600,18209l21600,3391qy10800,xem,3391nfqy10800,6782,21600,3391e">
+                <v:path o:extrusionok="f" gradientshapeok="t" o:connecttype="custom" o:connectlocs="10800,6782;10800,0;0,10800;10800,21600;21600,10800" o:connectangles="270,270,180,90,0" textboxrect="0,6782,21600,18209"/>
+              </v:shapetype>
+              <v:shape id="Flowchart: Magnetic Disk 7" o:spid="_x0000_s1030" type="#_x0000_t132" style="position:absolute;left:0;text-align:left;margin-left:7.95pt;margin-top:17pt;width:140.85pt;height:38.8pt;z-index:251662336;visibility:visible;mso-wrap-style:square;mso-width-percent:0;mso-height-percent:0;mso-wrap-distance-left:9pt;mso-wrap-distance-top:0;mso-wrap-distance-right:9pt;mso-wrap-distance-bottom:0;mso-position-horizontal:absolute;mso-position-horizontal-relative:text;mso-position-vertical:absolute;mso-position-vertical-relative:text;mso-width-percent:0;mso-height-percent:0;mso-width-relative:margin;mso-height-relative:margin;v-text-anchor:middle" o:gfxdata="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" fillcolor="#5b9bd5 [3204]" strokecolor="#1f4d78 [1604]" strokeweight="1pt">
+                <v:stroke joinstyle="miter"/>
+                <v:textbox>
+                  <w:txbxContent>
+                    <w:p>
+                      <w:pPr>
+                        <w:jc w:val="center"/>
+                        <w:rPr>
+                          <w:lang w:val="en-GB"/>
+                        </w:rPr>
+                      </w:pPr>
+                      <w:r>
+                        <w:rPr>
+                          <w:lang w:val="en-GB"/>
+                        </w:rPr>
+                        <w:t>Stage Tables</w:t>
+                      </w:r>
+                    </w:p>
+                  </w:txbxContent>
+                </v:textbox>
+              </v:shape>
+            </w:pict>
+          </mc:Fallback>
+        </mc:AlternateContent>
+      </w:r>
+    </w:p>
+    <w:p>
+      <w:pPr>
+        <w:rPr>
+          <w:noProof/>
+          <w:sz w:val="32"/>
+          <w:szCs w:val="32"/>
+          <w:lang w:val="en-GB" w:eastAsia="bg-BG"/>
+        </w:rPr>
+      </w:pPr>
+    </w:p>
+    <w:p>
+      <w:pPr>
+        <w:rPr>
+          <w:sz w:val="32"/>
+          <w:szCs w:val="32"/>
+          <w:lang w:val="en-GB"/>
+        </w:rPr>
+      </w:pPr>
+      <w:r>
+        <w:rPr>
+          <w:noProof/>
+          <w:sz w:val="32"/>
+          <w:szCs w:val="32"/>
+          <w:lang w:eastAsia="bg-BG"/>
+        </w:rPr>
+        <mc:AlternateContent>
+          <mc:Choice Requires="wps">
+            <w:drawing>
+              <wp:anchor distT="0" distB="0" distL="114300" distR="114300" simplePos="0" relativeHeight="251670528" behindDoc="0" locked="0" layoutInCell="1" allowOverlap="1" wp14:anchorId="61F58C55" wp14:editId="2415744B">
+                <wp:simplePos x="0" y="0"/>
+                <wp:positionH relativeFrom="column">
+                  <wp:posOffset>3506525</wp:posOffset>
+                </wp:positionH>
+                <wp:positionV relativeFrom="paragraph">
+                  <wp:posOffset>23854</wp:posOffset>
+                </wp:positionV>
+                <wp:extent cx="1095375" cy="326003"/>
+                <wp:effectExtent l="0" t="0" r="28575" b="17145"/>
+                <wp:wrapNone/>
+                <wp:docPr id="18" name="Text Box 18"/>
+                <wp:cNvGraphicFramePr/>
+                <a:graphic xmlns:a="http://schemas.openxmlformats.org/drawingml/2006/main">
+                  <a:graphicData uri="http://schemas.microsoft.com/office/word/2010/wordprocessingShape">
+                    <wps:wsp>
+                      <wps:cNvSpPr txBox="1"/>
+                      <wps:spPr>
+                        <a:xfrm>
+                          <a:off x="0" y="0"/>
+                          <a:ext cx="1095375" cy="326003"/>
+                        </a:xfrm>
+                        <a:prstGeom prst="rect">
+                          <a:avLst/>
+                        </a:prstGeom>
+                        <a:solidFill>
+                          <a:schemeClr val="lt1"/>
+                        </a:solidFill>
+                        <a:ln w="6350">
+                          <a:solidFill>
+                            <a:prstClr val="black"/>
+                          </a:solidFill>
+                        </a:ln>
+                      </wps:spPr>
+                      <wps:txbx>
+                        <w:txbxContent>
+                          <w:p>
+                            <w:pPr>
+                              <w:rPr>
+                                <w:lang w:val="en-US"/>
+                              </w:rPr>
+                            </w:pPr>
+                            <w:r>
+                              <w:rPr>
+                                <w:lang w:val="en-US"/>
+                              </w:rPr>
+                              <w:t>DWH</w:t>
+                            </w:r>
+                            <w:r>
+                              <w:rPr>
+                                <w:lang w:val="en-US"/>
+                              </w:rPr>
+                              <w:t xml:space="preserve"> Load</w:t>
+                            </w:r>
+                          </w:p>
+                        </w:txbxContent>
+                      </wps:txbx>
+                      <wps:bodyPr rot="0" spcFirstLastPara="0" vertOverflow="overflow" horzOverflow="overflow" vert="horz" wrap="square" lIns="91440" tIns="45720" rIns="91440" bIns="45720" numCol="1" spcCol="0" rtlCol="0" fromWordArt="0" anchor="t" anchorCtr="0" forceAA="0" compatLnSpc="1">
+                        <a:prstTxWarp prst="textNoShape">
+                          <a:avLst/>
+                        </a:prstTxWarp>
+                        <a:noAutofit/>
+                      </wps:bodyPr>
+                    </wps:wsp>
+                  </a:graphicData>
+                </a:graphic>
+                <wp14:sizeRelV relativeFrom="margin">
+                  <wp14:pctHeight>0</wp14:pctHeight>
+                </wp14:sizeRelV>
+              </wp:anchor>
+            </w:drawing>
+          </mc:Choice>
+          <mc:Fallback>
+            <w:pict>
+              <v:shape w14:anchorId="61F58C55" id="Text Box 18" o:spid="_x0000_s1031" type="#_x0000_t202" style="position:absolute;margin-left:276.1pt;margin-top:1.9pt;width:86.25pt;height:25.65pt;z-index:251670528;visibility:visible;mso-wrap-style:square;mso-height-percent:0;mso-wrap-distance-left:9pt;mso-wrap-distance-top:0;mso-wrap-distance-right:9pt;mso-wrap-distance-bottom:0;mso-position-horizontal:absolute;mso-position-horizontal-relative:text;mso-position-vertical:absolute;mso-position-vertical-relative:text;mso-height-percent:0;mso-height-relative:margin;v-text-anchor:top" o:gfxdata="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" fillcolor="white [3201]" strokeweight=".5pt">
+                <v:textbox>
+                  <w:txbxContent>
+                    <w:p>
+                      <w:pPr>
+                        <w:rPr>
+                          <w:lang w:val="en-US"/>
+                        </w:rPr>
+                      </w:pPr>
+                      <w:r>
+                        <w:rPr>
+                          <w:lang w:val="en-US"/>
+                        </w:rPr>
+                        <w:t>DWH</w:t>
+                      </w:r>
+                      <w:r>
+                        <w:rPr>
+                          <w:lang w:val="en-US"/>
+                        </w:rPr>
+                        <w:t xml:space="preserve"> Load</w:t>
+                      </w:r>
+                    </w:p>
+                  </w:txbxContent>
+                </v:textbox>
+              </v:shape>
+            </w:pict>
+          </mc:Fallback>
+        </mc:AlternateContent>
+      </w:r>
+      <w:r>
+        <w:rPr>
+          <w:noProof/>
+          <w:sz w:val="32"/>
+          <w:szCs w:val="32"/>
+          <w:lang w:eastAsia="bg-BG"/>
+        </w:rPr>
+        <mc:AlternateContent>
+          <mc:Choice Requires="wps">
+            <w:drawing>
+              <wp:anchor distT="0" distB="0" distL="114300" distR="114300" simplePos="0" relativeHeight="251663360" behindDoc="0" locked="0" layoutInCell="1" allowOverlap="1" wp14:anchorId="661B2BCC" wp14:editId="3B6C270C">
+                <wp:simplePos x="0" y="0"/>
+                <wp:positionH relativeFrom="column">
+                  <wp:posOffset>-160324</wp:posOffset>
+                </wp:positionH>
+                <wp:positionV relativeFrom="paragraph">
+                  <wp:posOffset>393700</wp:posOffset>
+                </wp:positionV>
+                <wp:extent cx="2162755" cy="492981"/>
+                <wp:effectExtent l="0" t="0" r="28575" b="21590"/>
+                <wp:wrapNone/>
+                <wp:docPr id="11" name="Flowchart: Predefined Process 11"/>
+                <wp:cNvGraphicFramePr/>
+                <a:graphic xmlns:a="http://schemas.openxmlformats.org/drawingml/2006/main">
+                  <a:graphicData uri="http://schemas.microsoft.com/office/word/2010/wordprocessingShape">
+                    <wps:wsp>
+                      <wps:cNvSpPr/>
+                      <wps:spPr>
+                        <a:xfrm>
+                          <a:off x="0" y="0"/>
+                          <a:ext cx="2162755" cy="492981"/>
+                        </a:xfrm>
+                        <a:prstGeom prst="flowChartPredefinedProcess">
+                          <a:avLst/>
+                        </a:prstGeom>
+                      </wps:spPr>
+                      <wps:style>
+                        <a:lnRef idx="2">
+                          <a:schemeClr val="accent1">
+                            <a:shade val="50000"/>
+                          </a:schemeClr>
+                        </a:lnRef>
+                        <a:fillRef idx="1">
+                          <a:schemeClr val="accent1"/>
+                        </a:fillRef>
+                        <a:effectRef idx="0">
+                          <a:schemeClr val="accent1"/>
+                        </a:effectRef>
+                        <a:fontRef idx="minor">
+                          <a:schemeClr val="lt1"/>
+                        </a:fontRef>
+                      </wps:style>
+                      <wps:txbx>
+                        <w:txbxContent>
+                          <w:p>
+                            <w:pPr>
+                              <w:jc w:val="center"/>
+                              <w:rPr>
+                                <w:lang w:val="en-GB"/>
+                              </w:rPr>
+                            </w:pPr>
+                            <w:r>
+                              <w:rPr>
+                                <w:lang w:val="en-GB"/>
+                              </w:rPr>
+                              <w:t>SSIS Package SQL Task</w:t>
+                            </w:r>
+                          </w:p>
+                        </w:txbxContent>
+                      </wps:txbx>
+                      <wps:bodyPr rot="0" spcFirstLastPara="0" vertOverflow="overflow" horzOverflow="overflow" vert="horz" wrap="square" lIns="91440" tIns="45720" rIns="91440" bIns="45720" numCol="1" spcCol="0" rtlCol="0" fromWordArt="0" anchor="ctr" anchorCtr="0" forceAA="0" compatLnSpc="1">
+                        <a:prstTxWarp prst="textNoShape">
+                          <a:avLst/>
+                        </a:prstTxWarp>
+                        <a:noAutofit/>
+                      </wps:bodyPr>
+                    </wps:wsp>
+                  </a:graphicData>
+                </a:graphic>
+                <wp14:sizeRelH relativeFrom="margin">
+                  <wp14:pctWidth>0</wp14:pctWidth>
+                </wp14:sizeRelH>
+                <wp14:sizeRelV relativeFrom="margin">
+                  <wp14:pctHeight>0</wp14:pctHeight>
+                </wp14:sizeRelV>
+              </wp:anchor>
+            </w:drawing>
+          </mc:Choice>
+          <mc:Fallback>
+            <w:pict>
+              <v:shape w14:anchorId="661B2BCC" id="Flowchart: Predefined Process 11" o:spid="_x0000_s1032" type="#_x0000_t112" style="position:absolute;margin-left:-12.6pt;margin-top:31pt;width:170.3pt;height:38.8pt;z-index:251663360;visibility:visible;mso-wrap-style:square;mso-width-percent:0;mso-height-percent:0;mso-wrap-distance-left:9pt;mso-wrap-distance-top:0;mso-wrap-distance-right:9pt;mso-wrap-distance-bottom:0;mso-position-horizontal:absolute;mso-position-horizontal-relative:text;mso-position-vertical:absolute;mso-position-vertical-relative:text;mso-width-percent:0;mso-height-percent:0;mso-width-relative:margin;mso-height-relative:margin;v-text-anchor:middle" o:gfxdata="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" fillcolor="#5b9bd5 [3204]" strokecolor="#1f4d78 [1604]" strokeweight="1pt">
+                <v:textbox>
+                  <w:txbxContent>
+                    <w:p>
+                      <w:pPr>
+                        <w:jc w:val="center"/>
+                        <w:rPr>
+                          <w:lang w:val="en-GB"/>
+                        </w:rPr>
+                      </w:pPr>
+                      <w:r>
+                        <w:rPr>
+                          <w:lang w:val="en-GB"/>
+                        </w:rPr>
+                        <w:t>SSIS Package SQL Task</w:t>
+                      </w:r>
+                    </w:p>
+                  </w:txbxContent>
+                </v:textbox>
+              </v:shape>
+            </w:pict>
+          </mc:Fallback>
+        </mc:AlternateContent>
+      </w:r>
+      <w:r>
+        <w:rPr>
+          <w:noProof/>
+          <w:sz w:val="32"/>
+          <w:szCs w:val="32"/>
+          <w:lang w:val="en-GB" w:eastAsia="bg-BG"/>
+        </w:rPr>
+        <w:t xml:space="preserve">                                                                     </w:t>
+      </w:r>
+      <w:r>
+        <w:rPr>
+          <w:noProof/>
+          <w:sz w:val="32"/>
+          <w:szCs w:val="32"/>
+          <w:lang w:eastAsia="bg-BG"/>
+        </w:rPr>
+        <w:drawing>
+          <wp:inline distT="0" distB="0" distL="0" distR="0" wp14:anchorId="3F22CD74" wp14:editId="3530A9AB">
+            <wp:extent cx="200567" cy="659958"/>
+            <wp:effectExtent l="0" t="0" r="9525" b="6985"/>
+            <wp:docPr id="10" name="Picture 10"/>
+            <wp:cNvGraphicFramePr>
+              <a:graphicFrameLocks xmlns:a="http://schemas.openxmlformats.org/drawingml/2006/main" noChangeAspect="1"/>
+            </wp:cNvGraphicFramePr>
+            <a:graphic xmlns:a="http://schemas.openxmlformats.org/drawingml/2006/main">
+              <a:graphicData uri="http://schemas.openxmlformats.org/drawingml/2006/picture">
+                <pic:pic xmlns:pic="http://schemas.openxmlformats.org/drawingml/2006/picture">
+                  <pic:nvPicPr>
+                    <pic:cNvPr id="0" name="Picture 4"/>
+                    <pic:cNvPicPr>
+                      <a:picLocks noChangeAspect="1" noChangeArrowheads="1"/>
+                    </pic:cNvPicPr>
+                  </pic:nvPicPr>
+                  <pic:blipFill>
+                    <a:blip r:embed="rId5">
+                      <a:extLst>
+                        <a:ext uri="{28A0092B-C50C-407E-A947-70E740481C1C}">
+                          <a14:useLocalDpi xmlns:a14="http://schemas.microsoft.com/office/drawing/2010/main" val="0"/>
+                        </a:ext>
+                      </a:extLst>
+                    </a:blip>
+                    <a:srcRect/>
+                    <a:stretch>
+                      <a:fillRect/>
+                    </a:stretch>
+                  </pic:blipFill>
+                  <pic:spPr bwMode="auto">
+                    <a:xfrm>
+                      <a:off x="0" y="0"/>
+                      <a:ext cx="212982" cy="700808"/>
+                    </a:xfrm>
+                    <a:prstGeom prst="rect">
+                      <a:avLst/>
+                    </a:prstGeom>
+                    <a:noFill/>
+                  </pic:spPr>
+                </pic:pic>
+              </a:graphicData>
+            </a:graphic>
+          </wp:inline>
+        </w:drawing>
+      </w:r>
+    </w:p>
+    <w:p>
+      <w:pPr>
+        <w:rPr>
+          <w:sz w:val="32"/>
+          <w:szCs w:val="32"/>
+          <w:lang w:val="en-GB"/>
+        </w:rPr>
+      </w:pPr>
+      <w:r>
+        <w:rPr>
+          <w:sz w:val="32"/>
+          <w:szCs w:val="32"/>
+          <w:lang w:val="en-GB"/>
+        </w:rPr>
+        <w:t xml:space="preserve">                  </w:t>
+      </w:r>
+    </w:p>
+    <w:p>
+      <w:pPr>
+        <w:rPr>
+          <w:sz w:val="32"/>
+          <w:szCs w:val="32"/>
+          <w:lang w:val="en-GB"/>
+        </w:rPr>
+      </w:pPr>
+      <w:r>
+        <w:rPr>
+          <w:noProof/>
+          <w:sz w:val="32"/>
+          <w:szCs w:val="32"/>
+          <w:lang w:eastAsia="bg-BG"/>
+        </w:rPr>
+        <mc:AlternateContent>
+          <mc:Choice Requires="wps">
+            <w:drawing>
+              <wp:anchor distT="0" distB="0" distL="114300" distR="114300" simplePos="0" relativeHeight="251664384" behindDoc="0" locked="0" layoutInCell="1" allowOverlap="1" wp14:anchorId="26E9C663" wp14:editId="716C7F75">
+                <wp:simplePos x="0" y="0"/>
+                <wp:positionH relativeFrom="column">
+                  <wp:posOffset>292487</wp:posOffset>
+                </wp:positionH>
+                <wp:positionV relativeFrom="paragraph">
+                  <wp:posOffset>126917</wp:posOffset>
+                </wp:positionV>
+                <wp:extent cx="1781092" cy="612648"/>
+                <wp:effectExtent l="0" t="0" r="10160" b="16510"/>
+                <wp:wrapNone/>
+                <wp:docPr id="13" name="Flowchart: Magnetic Disk 13"/>
+                <wp:cNvGraphicFramePr/>
+                <a:graphic xmlns:a="http://schemas.openxmlformats.org/drawingml/2006/main">
+                  <a:graphicData uri="http://schemas.microsoft.com/office/word/2010/wordprocessingShape">
+                    <wps:wsp>
+                      <wps:cNvSpPr/>
+                      <wps:spPr>
+                        <a:xfrm>
+                          <a:off x="0" y="0"/>
+                          <a:ext cx="1781092" cy="612648"/>
+                        </a:xfrm>
+                        <a:prstGeom prst="flowChartMagneticDisk">
+                          <a:avLst/>
+                        </a:prstGeom>
+                      </wps:spPr>
+                      <wps:style>
+                        <a:lnRef idx="2">
+                          <a:schemeClr val="accent1">
+                            <a:shade val="50000"/>
+                          </a:schemeClr>
+                        </a:lnRef>
+                        <a:fillRef idx="1">
+                          <a:schemeClr val="accent1"/>
+                        </a:fillRef>
+                        <a:effectRef idx="0">
+                          <a:schemeClr val="accent1"/>
+                        </a:effectRef>
+                        <a:fontRef idx="minor">
+                          <a:schemeClr val="lt1"/>
+                        </a:fontRef>
+                      </wps:style>
+                      <wps:txbx>
+                        <w:txbxContent>
+                          <w:p>
+                            <w:pPr>
+                              <w:jc w:val="center"/>
+                              <w:rPr>
+                                <w:lang w:val="en-GB"/>
+                              </w:rPr>
+                            </w:pPr>
+                            <w:r>
+                              <w:rPr>
+                                <w:lang w:val="en-GB"/>
+                              </w:rPr>
+                              <w:t>DWH Tables</w:t>
+                            </w:r>
+                          </w:p>
+                        </w:txbxContent>
+                      </wps:txbx>
+                      <wps:bodyPr rot="0" spcFirstLastPara="0" vertOverflow="overflow" horzOverflow="overflow" vert="horz" wrap="square" lIns="91440" tIns="45720" rIns="91440" bIns="45720" numCol="1" spcCol="0" rtlCol="0" fromWordArt="0" anchor="ctr" anchorCtr="0" forceAA="0" compatLnSpc="1">
+                        <a:prstTxWarp prst="textNoShape">
+                          <a:avLst/>
+                        </a:prstTxWarp>
+                        <a:noAutofit/>
+                      </wps:bodyPr>
+                    </wps:wsp>
+                  </a:graphicData>
+                </a:graphic>
+                <wp14:sizeRelH relativeFrom="margin">
+                  <wp14:pctWidth>0</wp14:pctWidth>
+                </wp14:sizeRelH>
+              </wp:anchor>
+            </w:drawing>
+          </mc:Choice>
+          <mc:Fallback>
+            <w:pict>
+              <v:shape w14:anchorId="26E9C663" id="Flowchart: Magnetic Disk 13" o:spid="_x0000_s1033" type="#_x0000_t132" style="position:absolute;margin-left:23.05pt;margin-top:10pt;width:140.25pt;height:48.25pt;z-index:251664384;visibility:visible;mso-wrap-style:square;mso-width-percent:0;mso-wrap-distance-left:9pt;mso-wrap-distance-top:0;mso-wrap-distance-right:9pt;mso-wrap-distance-bottom:0;mso-position-horizontal:absolute;mso-position-horizontal-relative:text;mso-position-vertical:absolute;mso-position-vertical-relative:text;mso-width-percent:0;mso-width-relative:margin;v-text-anchor:middle" o:gfxdata="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" fillcolor="#5b9bd5 [3204]" strokecolor="#1f4d78 [1604]" strokeweight="1pt">
+                <v:stroke joinstyle="miter"/>
+                <v:textbox>
+                  <w:txbxContent>
+                    <w:p>
+                      <w:pPr>
+                        <w:jc w:val="center"/>
+                        <w:rPr>
+                          <w:lang w:val="en-GB"/>
+                        </w:rPr>
+                      </w:pPr>
+                      <w:r>
+                        <w:rPr>
+                          <w:lang w:val="en-GB"/>
+                        </w:rPr>
+                        <w:t>DWH Tables</w:t>
+                      </w:r>
+                    </w:p>
+                  </w:txbxContent>
+                </v:textbox>
+              </v:shape>
+            </w:pict>
+          </mc:Fallback>
+        </mc:AlternateContent>
+      </w:r>
+      <w:r>
+        <w:rPr>
+          <w:sz w:val="32"/>
+          <w:szCs w:val="32"/>
+          <w:lang w:val="en-GB"/>
+        </w:rPr>
+        <w:t xml:space="preserve">                                                                    </w:t>
+      </w:r>
+    </w:p>
+    <w:p>
+      <w:pPr>
+        <w:rPr>
+          <w:sz w:val="32"/>
+          <w:szCs w:val="32"/>
+          <w:lang w:val="en-GB"/>
+        </w:rPr>
+      </w:pPr>
+    </w:p>
+    <w:p>
+      <w:pPr>
+        <w:rPr>
+          <w:sz w:val="32"/>
+          <w:szCs w:val="32"/>
+          <w:lang w:val="en-GB"/>
+        </w:rPr>
+      </w:pPr>
+      <w:r>
+        <w:rPr>
+          <w:noProof/>
+          <w:sz w:val="32"/>
+          <w:szCs w:val="32"/>
+          <w:lang w:eastAsia="bg-BG"/>
+        </w:rPr>
+        <mc:AlternateContent>
+          <mc:Choice Requires="wps">
+            <w:drawing>
+              <wp:anchor distT="0" distB="0" distL="114300" distR="114300" simplePos="0" relativeHeight="251672576" behindDoc="0" locked="0" layoutInCell="1" allowOverlap="1" wp14:anchorId="2C55CBD0" wp14:editId="7278AA2D">
+                <wp:simplePos x="0" y="0"/>
+                <wp:positionH relativeFrom="column">
+                  <wp:posOffset>3546255</wp:posOffset>
+                </wp:positionH>
+                <wp:positionV relativeFrom="paragraph">
+                  <wp:posOffset>51076</wp:posOffset>
+                </wp:positionV>
+                <wp:extent cx="1095375" cy="326003"/>
+                <wp:effectExtent l="0" t="0" r="28575" b="17145"/>
+                <wp:wrapNone/>
+                <wp:docPr id="19" name="Text Box 19"/>
+                <wp:cNvGraphicFramePr/>
+                <a:graphic xmlns:a="http://schemas.openxmlformats.org/drawingml/2006/main">
+                  <a:graphicData uri="http://schemas.microsoft.com/office/word/2010/wordprocessingShape">
+                    <wps:wsp>
+                      <wps:cNvSpPr txBox="1"/>
+                      <wps:spPr>
+                        <a:xfrm>
+                          <a:off x="0" y="0"/>
+                          <a:ext cx="1095375" cy="326003"/>
+                        </a:xfrm>
+                        <a:prstGeom prst="rect">
+                          <a:avLst/>
+                        </a:prstGeom>
+                        <a:solidFill>
+                          <a:schemeClr val="lt1"/>
+                        </a:solidFill>
+                        <a:ln w="6350">
+                          <a:solidFill>
+                            <a:prstClr val="black"/>
+                          </a:solidFill>
+                        </a:ln>
+                      </wps:spPr>
+                      <wps:txbx>
+                        <w:txbxContent>
+                          <w:p>
+                            <w:pPr>
+                              <w:rPr>
+                                <w:lang w:val="en-US"/>
+                              </w:rPr>
+                            </w:pPr>
+                            <w:r>
+                              <w:rPr>
+                                <w:lang w:val="en-US"/>
+                              </w:rPr>
+                              <w:t>Presentation</w:t>
+                            </w:r>
+                          </w:p>
+                        </w:txbxContent>
+                      </wps:txbx>
+                      <wps:bodyPr rot="0" spcFirstLastPara="0" vertOverflow="overflow" horzOverflow="overflow" vert="horz" wrap="square" lIns="91440" tIns="45720" rIns="91440" bIns="45720" numCol="1" spcCol="0" rtlCol="0" fromWordArt="0" anchor="t" anchorCtr="0" forceAA="0" compatLnSpc="1">
+                        <a:prstTxWarp prst="textNoShape">
+                          <a:avLst/>
+                        </a:prstTxWarp>
+                        <a:noAutofit/>
+                      </wps:bodyPr>
+                    </wps:wsp>
+                  </a:graphicData>
+                </a:graphic>
+                <wp14:sizeRelV relativeFrom="margin">
+                  <wp14:pctHeight>0</wp14:pctHeight>
+                </wp14:sizeRelV>
+              </wp:anchor>
+            </w:drawing>
+          </mc:Choice>
+          <mc:Fallback>
+            <w:pict>
+              <v:shape w14:anchorId="2C55CBD0" id="Text Box 19" o:spid="_x0000_s1034" type="#_x0000_t202" style="position:absolute;margin-left:279.25pt;margin-top:4pt;width:86.25pt;height:25.65pt;z-index:251672576;visibility:visible;mso-wrap-style:square;mso-height-percent:0;mso-wrap-distance-left:9pt;mso-wrap-distance-top:0;mso-wrap-distance-right:9pt;mso-wrap-distance-bottom:0;mso-position-horizontal:absolute;mso-position-horizontal-relative:text;mso-position-vertical:absolute;mso-position-vertical-relative:text;mso-height-percent:0;mso-height-relative:margin;v-text-anchor:top" o:gfxdata="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" fillcolor="white [3201]" strokeweight=".5pt">
+                <v:textbox>
+                  <w:txbxContent>
+                    <w:p>
+                      <w:pPr>
+                        <w:rPr>
+                          <w:lang w:val="en-US"/>
+                        </w:rPr>
+                      </w:pPr>
+                      <w:r>
+                        <w:rPr>
+                          <w:lang w:val="en-US"/>
+                        </w:rPr>
+                        <w:t>Presentation</w:t>
+                      </w:r>
+                    </w:p>
+                  </w:txbxContent>
+                </v:textbox>
+              </v:shape>
+            </w:pict>
+          </mc:Fallback>
+        </mc:AlternateContent>
+      </w:r>
+      <w:r>
+        <w:rPr>
+          <w:sz w:val="32"/>
+          <w:szCs w:val="32"/>
+          <w:lang w:val="en-GB"/>
+        </w:rPr>
+        <w:t xml:space="preserve">                                                                    </w:t>
+      </w:r>
+      <w:r>
+        <w:rPr>
+          <w:noProof/>
+          <w:sz w:val="32"/>
+          <w:szCs w:val="32"/>
+          <w:lang w:eastAsia="bg-BG"/>
+        </w:rPr>
+        <w:drawing>
+          <wp:inline distT="0" distB="0" distL="0" distR="0" wp14:anchorId="2721131D" wp14:editId="3AE716D4">
+            <wp:extent cx="201295" cy="658495"/>
+            <wp:effectExtent l="0" t="0" r="8255" b="8255"/>
+            <wp:docPr id="16" name="Picture 16"/>
+            <wp:cNvGraphicFramePr>
+              <a:graphicFrameLocks xmlns:a="http://schemas.openxmlformats.org/drawingml/2006/main" noChangeAspect="1"/>
+            </wp:cNvGraphicFramePr>
+            <a:graphic xmlns:a="http://schemas.openxmlformats.org/drawingml/2006/main">
+              <a:graphicData uri="http://schemas.openxmlformats.org/drawingml/2006/picture">
+                <pic:pic xmlns:pic="http://schemas.openxmlformats.org/drawingml/2006/picture">
+                  <pic:nvPicPr>
+                    <pic:cNvPr id="0" name="Picture 7"/>
+                    <pic:cNvPicPr>
+                      <a:picLocks noChangeAspect="1" noChangeArrowheads="1"/>
+                    </pic:cNvPicPr>
+                  </pic:nvPicPr>
+                  <pic:blipFill>
+                    <a:blip r:embed="rId6">
+                      <a:extLst>
+                        <a:ext uri="{28A0092B-C50C-407E-A947-70E740481C1C}">
+                          <a14:useLocalDpi xmlns:a14="http://schemas.microsoft.com/office/drawing/2010/main" val="0"/>
+                        </a:ext>
+                      </a:extLst>
+                    </a:blip>
+                    <a:srcRect/>
+                    <a:stretch>
+                      <a:fillRect/>
+                    </a:stretch>
+                  </pic:blipFill>
+                  <pic:spPr bwMode="auto">
+                    <a:xfrm>
+                      <a:off x="0" y="0"/>
+                      <a:ext cx="201295" cy="658495"/>
+                    </a:xfrm>
+                    <a:prstGeom prst="rect">
+                      <a:avLst/>
+                    </a:prstGeom>
+                    <a:noFill/>
+                  </pic:spPr>
+                </pic:pic>
+              </a:graphicData>
+            </a:graphic>
+          </wp:inline>
+        </w:drawing>
+      </w:r>
+      <w:r>
+        <w:rPr>
+          <w:noProof/>
+          <w:sz w:val="32"/>
+          <w:szCs w:val="32"/>
+          <w:lang w:eastAsia="bg-BG"/>
+        </w:rPr>
+        <mc:AlternateContent>
+          <mc:Choice Requires="wps">
+            <w:drawing>
+              <wp:anchor distT="0" distB="0" distL="114300" distR="114300" simplePos="0" relativeHeight="251665408" behindDoc="0" locked="0" layoutInCell="1" allowOverlap="1" wp14:anchorId="1B176332" wp14:editId="6B45311B">
+                <wp:simplePos x="0" y="0"/>
+                <wp:positionH relativeFrom="column">
+                  <wp:posOffset>292901</wp:posOffset>
+                </wp:positionH>
+                <wp:positionV relativeFrom="paragraph">
+                  <wp:posOffset>292569</wp:posOffset>
+                </wp:positionV>
+                <wp:extent cx="1033272" cy="1143000"/>
+                <wp:effectExtent l="19050" t="0" r="14605" b="19050"/>
+                <wp:wrapNone/>
+                <wp:docPr id="15" name="Vertical Scroll 15"/>
+                <wp:cNvGraphicFramePr/>
+                <a:graphic xmlns:a="http://schemas.openxmlformats.org/drawingml/2006/main">
+                  <a:graphicData uri="http://schemas.microsoft.com/office/word/2010/wordprocessingShape">
+                    <wps:wsp>
+                      <wps:cNvSpPr/>
+                      <wps:spPr>
+                        <a:xfrm>
+                          <a:off x="0" y="0"/>
+                          <a:ext cx="1033272" cy="1143000"/>
+                        </a:xfrm>
+                        <a:prstGeom prst="verticalScroll">
+                          <a:avLst/>
+                        </a:prstGeom>
+                      </wps:spPr>
+                      <wps:style>
+                        <a:lnRef idx="2">
+                          <a:schemeClr val="accent1">
+                            <a:shade val="50000"/>
+                          </a:schemeClr>
+                        </a:lnRef>
+                        <a:fillRef idx="1">
+                          <a:schemeClr val="accent1"/>
+                        </a:fillRef>
+                        <a:effectRef idx="0">
+                          <a:schemeClr val="accent1"/>
+                        </a:effectRef>
+                        <a:fontRef idx="minor">
+                          <a:schemeClr val="lt1"/>
+                        </a:fontRef>
+                      </wps:style>
+                      <wps:txbx>
+                        <w:txbxContent>
+                          <w:p>
+                            <w:pPr>
+                              <w:jc w:val="center"/>
+                              <w:rPr>
+                                <w:lang w:val="en-GB"/>
+                              </w:rPr>
+                            </w:pPr>
+                            <w:r>
+                              <w:rPr>
+                                <w:lang w:val="en-GB"/>
+                              </w:rPr>
+                              <w:t>Reporting</w:t>
+                            </w:r>
+                          </w:p>
+                        </w:txbxContent>
+                      </wps:txbx>
+                      <wps:bodyPr rot="0" spcFirstLastPara="0" vertOverflow="overflow" horzOverflow="overflow" vert="horz" wrap="square" lIns="91440" tIns="45720" rIns="91440" bIns="45720" numCol="1" spcCol="0" rtlCol="0" fromWordArt="0" anchor="ctr" anchorCtr="0" forceAA="0" compatLnSpc="1">
+                        <a:prstTxWarp prst="textNoShape">
+                          <a:avLst/>
+                        </a:prstTxWarp>
+                        <a:noAutofit/>
+                      </wps:bodyPr>
+                    </wps:wsp>
+                  </a:graphicData>
+                </a:graphic>
+              </wp:anchor>
+            </w:drawing>
+          </mc:Choice>
+          <mc:Fallback>
+            <w:pict>
+              <v:shapetype w14:anchorId="1B176332" id="_x0000_t97" coordsize="21600,21600" o:spt="97" adj="2700" path="m@5,qx@1@2l@1@0@2@0qx0@7@2,21600l@9,21600qx@10@7l@10@1@11@1qx21600@2@11,xem@5,nfqx@6@2@5@1@4@3@5@2l@6@2em@5@1nfl@10@1em@2,21600nfqx@1@7l@1@0em@2@0nfqx@3@8@2@7l@1@7e">
+                <v:formulas>
+                  <v:f eqn="sum height 0 #0"/>
+                  <v:f eqn="val #0"/>
+                  <v:f eqn="prod @1 1 2"/>
+                  <v:f eqn="prod @1 3 4"/>
+                  <v:f eqn="prod @1 5 4"/>
+                  <v:f eqn="prod @1 3 2"/>
+                  <v:f eqn="prod @1 2 1"/>
+                  <v:f eqn="sum height 0 @2"/>
+                  <v:f eqn="sum height 0 @3"/>
+                  <v:f eqn="sum width 0 @5"/>
+                  <v:f eqn="sum width 0 @1"/>
+                  <v:f eqn="sum width 0 @2"/>
+                  <v:f eqn="val height"/>
+                  <v:f eqn="prod height 1 2"/>
+                  <v:f eqn="prod width 1 2"/>
+                </v:formulas>
+                <v:path o:extrusionok="f" limo="10800,10800" o:connecttype="custom" o:connectlocs="@14,0;@1,@13;@14,@12;@10,@13" o:connectangles="270,180,90,0" textboxrect="@1,@1,@10,@7"/>
+                <v:handles>
+                  <v:h position="topLeft,#0" yrange="0,5400"/>
+                </v:handles>
+                <o:complex v:ext="view"/>
+              </v:shapetype>
+              <v:shape id="Vertical Scroll 15" o:spid="_x0000_s1035" type="#_x0000_t97" style="position:absolute;margin-left:23.05pt;margin-top:23.05pt;width:81.35pt;height:90pt;z-index:251665408;visibility:visible;mso-wrap-style:square;mso-wrap-distance-left:9pt;mso-wrap-distance-top:0;mso-wrap-distance-right:9pt;mso-wrap-distance-bottom:0;mso-position-horizontal:absolute;mso-position-horizontal-relative:text;mso-position-vertical:absolute;mso-position-vertical-relative:text;v-text-anchor:middle" o:gfxdata="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" fillcolor="#5b9bd5 [3204]" strokecolor="#1f4d78 [1604]" strokeweight="1pt">
+                <v:stroke joinstyle="miter"/>
+                <v:textbox>
+                  <w:txbxContent>
+                    <w:p>
+                      <w:pPr>
+                        <w:jc w:val="center"/>
+                        <w:rPr>
+                          <w:lang w:val="en-GB"/>
+                        </w:rPr>
+                      </w:pPr>
+                      <w:r>
+                        <w:rPr>
+                          <w:lang w:val="en-GB"/>
+                        </w:rPr>
+                        <w:t>Reporting</w:t>
+                      </w:r>
+                    </w:p>
+                  </w:txbxContent>
+                </v:textbox>
+              </v:shape>
+            </w:pict>
+          </mc:Fallback>
+        </mc:AlternateContent>
+      </w:r>
+      <w:r>
+        <w:rPr>
+          <w:sz w:val="32"/>
+          <w:szCs w:val="32"/>
+          <w:lang w:val="en-GB"/>
+        </w:rPr>
+        <w:br w:type="page"/>
+      </w:r>
     </w:p>
     <w:p>
       <w:pPr>
@@ -132,7 +1610,24 @@
           <w:szCs w:val="32"/>
           <w:lang w:val="en-GB"/>
         </w:rPr>
-        <w:t xml:space="preserve"> Stage file path</w:t>
+        <w:lastRenderedPageBreak/>
+        <w:t xml:space="preserve"> Stage file</w:t>
+      </w:r>
+      <w:r>
+        <w:rPr>
+          <w:sz w:val="32"/>
+          <w:szCs w:val="32"/>
+          <w:lang w:val="en-GB"/>
+        </w:rPr>
+        <w:t>s</w:t>
+      </w:r>
+      <w:r>
+        <w:rPr>
+          <w:sz w:val="32"/>
+          <w:szCs w:val="32"/>
+          <w:lang w:val="en-GB"/>
+        </w:rPr>
+        <w:t xml:space="preserve"> path</w:t>
       </w:r>
       <w:r>
         <w:rPr>
@@ -157,15 +1652,39 @@
           <w:szCs w:val="32"/>
           <w:lang w:val="en-GB"/>
         </w:rPr>
-        <w:t xml:space="preserve">Manual download in </w:t>
-      </w:r>
-      <w:r>
-        <w:rPr>
-          <w:sz w:val="32"/>
-          <w:szCs w:val="32"/>
-          <w:lang w:val="en-GB"/>
-        </w:rPr>
-        <w:t xml:space="preserve">-  </w:t>
+        <w:t xml:space="preserve">Manual download </w:t>
+      </w:r>
+      <w:r>
+        <w:rPr>
+          <w:sz w:val="32"/>
+          <w:szCs w:val="32"/>
+          <w:lang w:val="en-GB"/>
+        </w:rPr>
+        <w:t>from</w:t>
+      </w:r>
+      <w:r>
+        <w:rPr>
+          <w:sz w:val="32"/>
+          <w:szCs w:val="32"/>
+          <w:lang w:val="en-GB"/>
+        </w:rPr>
+        <w:t xml:space="preserve"> S3 source</w:t>
+      </w:r>
+      <w:r>
+        <w:rPr>
+          <w:sz w:val="32"/>
+          <w:szCs w:val="32"/>
+          <w:lang w:val="en-GB"/>
+        </w:rPr>
+        <w:t xml:space="preserve"> </w:t>
+      </w:r>
+      <w:r>
+        <w:rPr>
+          <w:sz w:val="32"/>
+          <w:szCs w:val="32"/>
+          <w:lang w:val="en-GB"/>
+        </w:rPr>
+        <w:t xml:space="preserve">- &gt; </w:t>
       </w:r>
     </w:p>
     <w:p>
@@ -249,6 +1768,50 @@
         </w:rPr>
         <w:t>.csv</w:t>
       </w:r>
+    </w:p>
+    <w:p>
+      <w:pPr>
+        <w:rPr>
+          <w:sz w:val="32"/>
+          <w:szCs w:val="32"/>
+          <w:lang w:val="en-US"/>
+        </w:rPr>
+      </w:pPr>
+      <w:r>
+        <w:rPr>
+          <w:sz w:val="32"/>
+          <w:szCs w:val="32"/>
+          <w:lang w:val="en-US"/>
+        </w:rPr>
+        <w:t>Files are in CSV format and will be loaded using SSIS functionality.</w:t>
+      </w:r>
+    </w:p>
+    <w:p>
+      <w:pPr>
+        <w:rPr>
+          <w:sz w:val="32"/>
+          <w:szCs w:val="32"/>
+          <w:lang w:val="en-US"/>
+        </w:rPr>
+      </w:pPr>
+      <w:r>
+        <w:rPr>
+          <w:sz w:val="32"/>
+          <w:szCs w:val="32"/>
+          <w:lang w:val="en-US"/>
+        </w:rPr>
+        <w:t xml:space="preserve">Data from stage will load in fact table </w:t>
+      </w:r>
+      <w:proofErr w:type="spellStart"/>
+      <w:r>
+        <w:rPr>
+          <w:sz w:val="32"/>
+          <w:szCs w:val="32"/>
+          <w:lang w:val="en-US"/>
+        </w:rPr>
+        <w:t>FAC_firewall_blocked</w:t>
+      </w:r>
+      <w:proofErr w:type="spellEnd"/>
     </w:p>
     <w:p>
       <w:pPr>
@@ -398,12 +1961,29 @@
       </w:pPr>
       <w:r>
         <w:rPr>
+          <w:sz w:val="32"/>
+          <w:szCs w:val="32"/>
+          <w:lang w:val="en-GB"/>
+        </w:rPr>
+        <w:t>SSIS source description:</w:t>
+      </w:r>
+    </w:p>
+    <w:p>
+      <w:pPr>
+        <w:ind w:left="360"/>
+        <w:rPr>
+          <w:sz w:val="32"/>
+          <w:szCs w:val="32"/>
+          <w:lang w:val="en-GB"/>
+        </w:rPr>
+      </w:pPr>
+      <w:r>
+        <w:rPr>
           <w:noProof/>
           <w:sz w:val="32"/>
           <w:szCs w:val="32"/>
           <w:lang w:eastAsia="bg-BG"/>
         </w:rPr>
-        <w:lastRenderedPageBreak/>
         <w:drawing>
           <wp:inline distT="0" distB="0" distL="0" distR="0" wp14:anchorId="5A960102">
             <wp:extent cx="4131315" cy="3498435"/>
@@ -422,7 +2002,7 @@
                     </pic:cNvPicPr>
                   </pic:nvPicPr>
                   <pic:blipFill>
-                    <a:blip r:embed="rId5">
+                    <a:blip r:embed="rId7">
                       <a:extLst>
                         <a:ext uri="{28A0092B-C50C-407E-A947-70E740481C1C}">
                           <a14:useLocalDpi xmlns:a14="http://schemas.microsoft.com/office/drawing/2010/main" val="0"/>
@@ -470,6 +2050,7 @@
           <w:szCs w:val="32"/>
           <w:lang w:val="en-GB"/>
         </w:rPr>
+        <w:lastRenderedPageBreak/>
         <w:t>Target - Stage table</w:t>
       </w:r>
     </w:p>
@@ -496,7 +2077,7 @@
           <w:szCs w:val="32"/>
           <w:lang w:val="en-GB"/>
         </w:rPr>
-        <w:t>[</w:t>
+        <w:t xml:space="preserve"> </w:t>
       </w:r>
       <w:proofErr w:type="spellStart"/>
       <w:r>
@@ -505,36 +2086,16 @@
           <w:szCs w:val="32"/>
           <w:lang w:val="en-GB"/>
         </w:rPr>
-        <w:t>dbo</w:t>
+        <w:t>firewall_blocked</w:t>
       </w:r>
       <w:proofErr w:type="spellEnd"/>
-      <w:proofErr w:type="gramStart"/>
-      <w:r>
-        <w:rPr>
-          <w:sz w:val="32"/>
-          <w:szCs w:val="32"/>
-          <w:lang w:val="en-GB"/>
-        </w:rPr>
-        <w:t>].[</w:t>
-      </w:r>
-      <w:proofErr w:type="spellStart"/>
-      <w:proofErr w:type="gramEnd"/>
-      <w:r>
-        <w:rPr>
-          <w:sz w:val="32"/>
-          <w:szCs w:val="32"/>
-          <w:lang w:val="en-GB"/>
-        </w:rPr>
-        <w:t>firewall_blocked</w:t>
-      </w:r>
-      <w:proofErr w:type="spellEnd"/>
-      <w:r>
-        <w:rPr>
-          <w:sz w:val="32"/>
-          <w:szCs w:val="32"/>
-          <w:lang w:val="en-GB"/>
-        </w:rPr>
-        <w:t>]</w:t>
+      <w:r>
+        <w:rPr>
+          <w:sz w:val="32"/>
+          <w:szCs w:val="32"/>
+          <w:lang w:val="en-GB"/>
+        </w:rPr>
+        <w:t xml:space="preserve"> </w:t>
       </w:r>
     </w:p>
     <w:p>
@@ -548,9 +2109,10 @@
       </w:pPr>
       <w:r>
         <w:rPr>
-          <w:sz w:val="32"/>
-          <w:szCs w:val="32"/>
-          <w:lang w:val="en-GB"/>
+          <w:noProof/>
+          <w:sz w:val="32"/>
+          <w:szCs w:val="32"/>
+          <w:lang w:eastAsia="bg-BG"/>
         </w:rPr>
         <w:drawing>
           <wp:inline distT="0" distB="0" distL="0" distR="0" wp14:anchorId="00FA6881" wp14:editId="0669B7FC">
@@ -568,7 +2130,7 @@
                     <pic:cNvPicPr/>
                   </pic:nvPicPr>
                   <pic:blipFill>
-                    <a:blip r:embed="rId6"/>
+                    <a:blip r:embed="rId8"/>
                     <a:stretch>
                       <a:fillRect/>
                     </a:stretch>
@@ -601,6 +2163,16 @@
     </w:p>
     <w:p>
       <w:pPr>
+        <w:ind w:left="360" w:firstLine="348"/>
+        <w:rPr>
+          <w:sz w:val="32"/>
+          <w:szCs w:val="32"/>
+          <w:lang w:val="en-GB"/>
+        </w:rPr>
+      </w:pPr>
+    </w:p>
+    <w:p>
+      <w:pPr>
         <w:pStyle w:val="ListParagraph"/>
         <w:numPr>
           <w:ilvl w:val="0"/>
@@ -648,7 +2220,7 @@
           <w:szCs w:val="32"/>
           <w:lang w:val="en-GB"/>
         </w:rPr>
-        <w:t>[</w:t>
+        <w:t xml:space="preserve"> </w:t>
       </w:r>
       <w:proofErr w:type="spellStart"/>
       <w:r>
@@ -657,37 +2229,9 @@
           <w:szCs w:val="32"/>
           <w:lang w:val="en-GB"/>
         </w:rPr>
-        <w:t>dbo</w:t>
+        <w:t>firewall_blocked</w:t>
       </w:r>
       <w:proofErr w:type="spellEnd"/>
-      <w:proofErr w:type="gramStart"/>
-      <w:r>
-        <w:rPr>
-          <w:sz w:val="32"/>
-          <w:szCs w:val="32"/>
-          <w:lang w:val="en-GB"/>
-        </w:rPr>
-        <w:t>].[</w:t>
-      </w:r>
-      <w:proofErr w:type="spellStart"/>
-      <w:proofErr w:type="gramEnd"/>
-      <w:r>
-        <w:rPr>
-          <w:sz w:val="32"/>
-          <w:szCs w:val="32"/>
-          <w:lang w:val="en-GB"/>
-        </w:rPr>
-        <w:t>firewall_blocked</w:t>
-      </w:r>
-      <w:proofErr w:type="spellEnd"/>
-      <w:r>
-        <w:rPr>
-          <w:sz w:val="32"/>
-          <w:szCs w:val="32"/>
-          <w:lang w:val="en-GB"/>
-        </w:rPr>
-        <w:t>]</w:t>
-      </w:r>
     </w:p>
     <w:p>
       <w:pPr>
@@ -723,7 +2267,6 @@
           <w:szCs w:val="32"/>
           <w:lang w:eastAsia="bg-BG"/>
         </w:rPr>
-        <w:lastRenderedPageBreak/>
         <w:drawing>
           <wp:inline distT="0" distB="0" distL="0" distR="0" wp14:anchorId="10A0F790" wp14:editId="507A666B">
             <wp:extent cx="4115374" cy="3991532"/>
@@ -740,7 +2283,7 @@
                     <pic:cNvPicPr/>
                   </pic:nvPicPr>
                   <pic:blipFill>
-                    <a:blip r:embed="rId7"/>
+                    <a:blip r:embed="rId9"/>
                     <a:stretch>
                       <a:fillRect/>
                     </a:stretch>
@@ -763,13 +2306,20 @@
     </w:p>
     <w:p>
       <w:pPr>
-        <w:ind w:left="360"/>
-        <w:rPr>
-          <w:sz w:val="32"/>
-          <w:szCs w:val="32"/>
-          <w:lang w:val="en-GB"/>
-        </w:rPr>
-      </w:pPr>
+        <w:rPr>
+          <w:sz w:val="32"/>
+          <w:szCs w:val="32"/>
+          <w:lang w:val="en-GB"/>
+        </w:rPr>
+      </w:pPr>
+      <w:r>
+        <w:rPr>
+          <w:sz w:val="32"/>
+          <w:szCs w:val="32"/>
+          <w:lang w:val="en-GB"/>
+        </w:rPr>
+        <w:br w:type="page"/>
+      </w:r>
     </w:p>
     <w:p>
       <w:pPr>
@@ -790,10 +2340,1678 @@
           <w:szCs w:val="32"/>
           <w:lang w:val="en-GB"/>
         </w:rPr>
-        <w:t xml:space="preserve">Stage transformation </w:t>
-      </w:r>
-      <w:bookmarkStart w:id="0" w:name="_GoBack"/>
-      <w:bookmarkEnd w:id="0"/>
+        <w:lastRenderedPageBreak/>
+        <w:t>DWH</w:t>
+      </w:r>
+      <w:r>
+        <w:rPr>
+          <w:sz w:val="32"/>
+          <w:szCs w:val="32"/>
+          <w:lang w:val="en-GB"/>
+        </w:rPr>
+        <w:t xml:space="preserve"> transformation </w:t>
+      </w:r>
+    </w:p>
+    <w:p>
+      <w:pPr>
+        <w:pStyle w:val="ListParagraph"/>
+        <w:numPr>
+          <w:ilvl w:val="1"/>
+          <w:numId w:val="1"/>
+        </w:numPr>
+        <w:rPr>
+          <w:sz w:val="32"/>
+          <w:szCs w:val="32"/>
+          <w:lang w:val="en-GB"/>
+        </w:rPr>
+      </w:pPr>
+      <w:r>
+        <w:rPr>
+          <w:sz w:val="32"/>
+          <w:szCs w:val="32"/>
+          <w:lang w:val="en-GB"/>
+        </w:rPr>
+        <w:t>T</w:t>
+      </w:r>
+      <w:r>
+        <w:rPr>
+          <w:sz w:val="32"/>
+          <w:szCs w:val="32"/>
+          <w:lang w:val="en-GB"/>
+        </w:rPr>
+        <w:t xml:space="preserve">able - </w:t>
+      </w:r>
+      <w:proofErr w:type="spellStart"/>
+      <w:r>
+        <w:rPr>
+          <w:sz w:val="32"/>
+          <w:szCs w:val="32"/>
+          <w:lang w:val="en-GB"/>
+        </w:rPr>
+        <w:t>FAC_firewall_blocked</w:t>
+      </w:r>
+      <w:proofErr w:type="spellEnd"/>
+    </w:p>
+    <w:p>
+      <w:pPr>
+        <w:ind w:left="360"/>
+        <w:rPr>
+          <w:sz w:val="32"/>
+          <w:szCs w:val="32"/>
+          <w:lang w:val="en-GB"/>
+        </w:rPr>
+      </w:pPr>
+      <w:r>
+        <w:rPr>
+          <w:sz w:val="32"/>
+          <w:szCs w:val="32"/>
+          <w:lang w:val="en-GB"/>
+        </w:rPr>
+        <w:drawing>
+          <wp:inline distT="0" distB="0" distL="0" distR="0" wp14:anchorId="3D9ABAB8" wp14:editId="7B85146D">
+            <wp:extent cx="4794637" cy="1879379"/>
+            <wp:effectExtent l="0" t="0" r="6350" b="6985"/>
+            <wp:docPr id="9" name="Picture 9"/>
+            <wp:cNvGraphicFramePr>
+              <a:graphicFrameLocks xmlns:a="http://schemas.openxmlformats.org/drawingml/2006/main" noChangeAspect="1"/>
+            </wp:cNvGraphicFramePr>
+            <a:graphic xmlns:a="http://schemas.openxmlformats.org/drawingml/2006/main">
+              <a:graphicData uri="http://schemas.openxmlformats.org/drawingml/2006/picture">
+                <pic:pic xmlns:pic="http://schemas.openxmlformats.org/drawingml/2006/picture">
+                  <pic:nvPicPr>
+                    <pic:cNvPr id="1" name=""/>
+                    <pic:cNvPicPr/>
+                  </pic:nvPicPr>
+                  <pic:blipFill>
+                    <a:blip r:embed="rId10"/>
+                    <a:stretch>
+                      <a:fillRect/>
+                    </a:stretch>
+                  </pic:blipFill>
+                  <pic:spPr>
+                    <a:xfrm>
+                      <a:off x="0" y="0"/>
+                      <a:ext cx="4832683" cy="1894292"/>
+                    </a:xfrm>
+                    <a:prstGeom prst="rect">
+                      <a:avLst/>
+                    </a:prstGeom>
+                  </pic:spPr>
+                </pic:pic>
+              </a:graphicData>
+            </a:graphic>
+          </wp:inline>
+        </w:drawing>
+      </w:r>
+    </w:p>
+    <w:p>
+      <w:pPr>
+        <w:ind w:left="360"/>
+        <w:rPr>
+          <w:sz w:val="32"/>
+          <w:szCs w:val="32"/>
+          <w:lang w:val="en-GB"/>
+        </w:rPr>
+      </w:pPr>
+      <w:r>
+        <w:rPr>
+          <w:sz w:val="32"/>
+          <w:szCs w:val="32"/>
+          <w:lang w:val="en-GB"/>
+        </w:rPr>
+        <w:t>Logic of data transformation is in the script component</w:t>
+      </w:r>
+    </w:p>
+    <w:tbl>
+      <w:tblPr>
+        <w:tblStyle w:val="TableGrid"/>
+        <w:tblW w:w="0" w:type="auto"/>
+        <w:tblInd w:w="-1139" w:type="dxa"/>
+        <w:tblLook w:val="04A0" w:firstRow="1" w:lastRow="0" w:firstColumn="1" w:lastColumn="0" w:noHBand="0" w:noVBand="1"/>
+      </w:tblPr>
+      <w:tblGrid>
+        <w:gridCol w:w="1134"/>
+        <w:gridCol w:w="7513"/>
+        <w:gridCol w:w="1554"/>
+      </w:tblGrid>
+      <w:tr>
+        <w:tc>
+          <w:tcPr>
+            <w:tcW w:w="1134" w:type="dxa"/>
+          </w:tcPr>
+          <w:p>
+            <w:pPr>
+              <w:rPr>
+                <w:sz w:val="20"/>
+                <w:szCs w:val="20"/>
+                <w:lang w:val="en-GB"/>
+              </w:rPr>
+            </w:pPr>
+            <w:r>
+              <w:rPr>
+                <w:sz w:val="20"/>
+                <w:szCs w:val="20"/>
+                <w:lang w:val="en-GB"/>
+              </w:rPr>
+              <w:t>Input filed</w:t>
+            </w:r>
+          </w:p>
+        </w:tc>
+        <w:tc>
+          <w:tcPr>
+            <w:tcW w:w="7513" w:type="dxa"/>
+          </w:tcPr>
+          <w:p>
+            <w:pPr>
+              <w:jc w:val="center"/>
+              <w:rPr>
+                <w:sz w:val="20"/>
+                <w:szCs w:val="20"/>
+                <w:lang w:val="en-GB"/>
+              </w:rPr>
+            </w:pPr>
+            <w:r>
+              <w:rPr>
+                <w:sz w:val="20"/>
+                <w:szCs w:val="20"/>
+                <w:lang w:val="en-GB"/>
+              </w:rPr>
+              <w:t>Transformation</w:t>
+            </w:r>
+          </w:p>
+        </w:tc>
+        <w:tc>
+          <w:tcPr>
+            <w:tcW w:w="1554" w:type="dxa"/>
+          </w:tcPr>
+          <w:p>
+            <w:pPr>
+              <w:jc w:val="center"/>
+              <w:rPr>
+                <w:sz w:val="20"/>
+                <w:szCs w:val="20"/>
+                <w:lang w:val="en-GB"/>
+              </w:rPr>
+            </w:pPr>
+            <w:r>
+              <w:rPr>
+                <w:sz w:val="20"/>
+                <w:szCs w:val="20"/>
+                <w:lang w:val="en-GB"/>
+              </w:rPr>
+              <w:t>Target Fact</w:t>
+            </w:r>
+          </w:p>
+        </w:tc>
+      </w:tr>
+      <w:tr>
+        <w:tc>
+          <w:tcPr>
+            <w:tcW w:w="1134" w:type="dxa"/>
+          </w:tcPr>
+          <w:p>
+            <w:pPr>
+              <w:rPr>
+                <w:sz w:val="20"/>
+                <w:szCs w:val="20"/>
+                <w:lang w:val="en-GB"/>
+              </w:rPr>
+            </w:pPr>
+            <w:r>
+              <w:rPr>
+                <w:sz w:val="20"/>
+                <w:szCs w:val="20"/>
+                <w:lang w:val="en-GB"/>
+              </w:rPr>
+              <w:t>Id</w:t>
+            </w:r>
+          </w:p>
+        </w:tc>
+        <w:tc>
+          <w:tcPr>
+            <w:tcW w:w="7513" w:type="dxa"/>
+          </w:tcPr>
+          <w:p>
+            <w:pPr>
+              <w:jc w:val="center"/>
+              <w:rPr>
+                <w:sz w:val="20"/>
+                <w:szCs w:val="20"/>
+                <w:lang w:val="en-GB"/>
+              </w:rPr>
+            </w:pPr>
+            <w:r>
+              <w:rPr>
+                <w:sz w:val="20"/>
+                <w:szCs w:val="20"/>
+                <w:lang w:val="en-GB"/>
+              </w:rPr>
+              <w:t>-</w:t>
+            </w:r>
+          </w:p>
+        </w:tc>
+        <w:tc>
+          <w:tcPr>
+            <w:tcW w:w="1554" w:type="dxa"/>
+          </w:tcPr>
+          <w:p>
+            <w:pPr>
+              <w:jc w:val="center"/>
+              <w:rPr>
+                <w:sz w:val="20"/>
+                <w:szCs w:val="20"/>
+                <w:lang w:val="en-GB"/>
+              </w:rPr>
+            </w:pPr>
+            <w:r>
+              <w:rPr>
+                <w:sz w:val="20"/>
+                <w:szCs w:val="20"/>
+                <w:lang w:val="en-GB"/>
+              </w:rPr>
+              <w:t>id</w:t>
+            </w:r>
+          </w:p>
+        </w:tc>
+      </w:tr>
+      <w:tr>
+        <w:tc>
+          <w:tcPr>
+            <w:tcW w:w="1134" w:type="dxa"/>
+          </w:tcPr>
+          <w:p>
+            <w:pPr>
+              <w:rPr>
+                <w:sz w:val="20"/>
+                <w:szCs w:val="20"/>
+                <w:lang w:val="en-GB"/>
+              </w:rPr>
+            </w:pPr>
+            <w:r>
+              <w:rPr>
+                <w:sz w:val="20"/>
+                <w:szCs w:val="20"/>
+                <w:lang w:val="en-GB"/>
+              </w:rPr>
+              <w:t>timestamp</w:t>
+            </w:r>
+          </w:p>
+        </w:tc>
+        <w:tc>
+          <w:tcPr>
+            <w:tcW w:w="7513" w:type="dxa"/>
+          </w:tcPr>
+          <w:p>
+            <w:pPr>
+              <w:jc w:val="center"/>
+              <w:rPr>
+                <w:sz w:val="20"/>
+                <w:szCs w:val="20"/>
+                <w:lang w:val="en-GB"/>
+              </w:rPr>
+            </w:pPr>
+            <w:r>
+              <w:rPr>
+                <w:sz w:val="20"/>
+                <w:szCs w:val="20"/>
+                <w:lang w:val="en-GB"/>
+              </w:rPr>
+              <w:t>-</w:t>
+            </w:r>
+          </w:p>
+        </w:tc>
+        <w:tc>
+          <w:tcPr>
+            <w:tcW w:w="1554" w:type="dxa"/>
+          </w:tcPr>
+          <w:p>
+            <w:pPr>
+              <w:jc w:val="center"/>
+              <w:rPr>
+                <w:sz w:val="20"/>
+                <w:szCs w:val="20"/>
+              </w:rPr>
+            </w:pPr>
+            <w:r>
+              <w:rPr>
+                <w:sz w:val="20"/>
+                <w:szCs w:val="20"/>
+              </w:rPr>
+              <w:t>timestamp_org</w:t>
+            </w:r>
+          </w:p>
+        </w:tc>
+      </w:tr>
+      <w:tr>
+        <w:tc>
+          <w:tcPr>
+            <w:tcW w:w="1134" w:type="dxa"/>
+          </w:tcPr>
+          <w:p>
+            <w:pPr>
+              <w:rPr>
+                <w:sz w:val="20"/>
+                <w:szCs w:val="20"/>
+                <w:lang w:val="en-GB"/>
+              </w:rPr>
+            </w:pPr>
+            <w:r>
+              <w:rPr>
+                <w:sz w:val="20"/>
+                <w:szCs w:val="20"/>
+                <w:lang w:val="en-GB"/>
+              </w:rPr>
+              <w:t>timestamp</w:t>
+            </w:r>
+          </w:p>
+        </w:tc>
+        <w:tc>
+          <w:tcPr>
+            <w:tcW w:w="7513" w:type="dxa"/>
+          </w:tcPr>
+          <w:p>
+            <w:pPr>
+              <w:jc w:val="center"/>
+              <w:rPr>
+                <w:sz w:val="20"/>
+                <w:szCs w:val="20"/>
+                <w:lang w:val="en-GB"/>
+              </w:rPr>
+            </w:pPr>
+            <w:r>
+              <w:rPr>
+                <w:sz w:val="20"/>
+                <w:szCs w:val="20"/>
+                <w:lang w:val="en-GB"/>
+              </w:rPr>
+              <w:t xml:space="preserve">CAST( replace([timestamp],',', '')  as </w:t>
+            </w:r>
+            <w:proofErr w:type="spellStart"/>
+            <w:r>
+              <w:rPr>
+                <w:sz w:val="20"/>
+                <w:szCs w:val="20"/>
+                <w:lang w:val="en-GB"/>
+              </w:rPr>
+              <w:t>datetime</w:t>
+            </w:r>
+            <w:proofErr w:type="spellEnd"/>
+            <w:r>
+              <w:rPr>
+                <w:sz w:val="20"/>
+                <w:szCs w:val="20"/>
+                <w:lang w:val="en-GB"/>
+              </w:rPr>
+              <w:t xml:space="preserve">) as </w:t>
+            </w:r>
+            <w:proofErr w:type="spellStart"/>
+            <w:r>
+              <w:rPr>
+                <w:sz w:val="20"/>
+                <w:szCs w:val="20"/>
+                <w:lang w:val="en-GB"/>
+              </w:rPr>
+              <w:t>TimeStamp</w:t>
+            </w:r>
+            <w:proofErr w:type="spellEnd"/>
+            <w:r>
+              <w:rPr>
+                <w:sz w:val="20"/>
+                <w:szCs w:val="20"/>
+                <w:lang w:val="en-GB"/>
+              </w:rPr>
+              <w:t xml:space="preserve"> , CAST( Left([timestamp] ,10) as date)</w:t>
+            </w:r>
+          </w:p>
+        </w:tc>
+        <w:tc>
+          <w:tcPr>
+            <w:tcW w:w="1554" w:type="dxa"/>
+          </w:tcPr>
+          <w:p>
+            <w:pPr>
+              <w:jc w:val="center"/>
+              <w:rPr>
+                <w:sz w:val="20"/>
+                <w:szCs w:val="20"/>
+              </w:rPr>
+            </w:pPr>
+            <w:r>
+              <w:rPr>
+                <w:sz w:val="20"/>
+                <w:szCs w:val="20"/>
+              </w:rPr>
+              <w:t>TimeStamp</w:t>
+            </w:r>
+          </w:p>
+        </w:tc>
+      </w:tr>
+      <w:tr>
+        <w:tc>
+          <w:tcPr>
+            <w:tcW w:w="1134" w:type="dxa"/>
+          </w:tcPr>
+          <w:p>
+            <w:pPr>
+              <w:rPr>
+                <w:sz w:val="20"/>
+                <w:szCs w:val="20"/>
+                <w:lang w:val="en-GB"/>
+              </w:rPr>
+            </w:pPr>
+            <w:r>
+              <w:rPr>
+                <w:sz w:val="20"/>
+                <w:szCs w:val="20"/>
+                <w:lang w:val="en-GB"/>
+              </w:rPr>
+              <w:t>timestamp</w:t>
+            </w:r>
+          </w:p>
+        </w:tc>
+        <w:tc>
+          <w:tcPr>
+            <w:tcW w:w="7513" w:type="dxa"/>
+          </w:tcPr>
+          <w:p>
+            <w:pPr>
+              <w:jc w:val="center"/>
+              <w:rPr>
+                <w:sz w:val="20"/>
+                <w:szCs w:val="20"/>
+                <w:lang w:val="en-GB"/>
+              </w:rPr>
+            </w:pPr>
+            <w:r>
+              <w:rPr>
+                <w:sz w:val="20"/>
+                <w:szCs w:val="20"/>
+                <w:lang w:val="en-GB"/>
+              </w:rPr>
+              <w:t xml:space="preserve">CAST( replace([timestamp],',', '')  as </w:t>
+            </w:r>
+            <w:proofErr w:type="spellStart"/>
+            <w:r>
+              <w:rPr>
+                <w:sz w:val="20"/>
+                <w:szCs w:val="20"/>
+                <w:lang w:val="en-GB"/>
+              </w:rPr>
+              <w:t>datetime</w:t>
+            </w:r>
+            <w:proofErr w:type="spellEnd"/>
+            <w:r>
+              <w:rPr>
+                <w:sz w:val="20"/>
+                <w:szCs w:val="20"/>
+                <w:lang w:val="en-GB"/>
+              </w:rPr>
+              <w:t xml:space="preserve">) as </w:t>
+            </w:r>
+            <w:proofErr w:type="spellStart"/>
+            <w:r>
+              <w:rPr>
+                <w:sz w:val="20"/>
+                <w:szCs w:val="20"/>
+                <w:lang w:val="en-GB"/>
+              </w:rPr>
+              <w:t>TimeStamp</w:t>
+            </w:r>
+            <w:proofErr w:type="spellEnd"/>
+            <w:r>
+              <w:rPr>
+                <w:sz w:val="20"/>
+                <w:szCs w:val="20"/>
+                <w:lang w:val="en-GB"/>
+              </w:rPr>
+              <w:t xml:space="preserve"> , CAST( Left([timestamp] ,10) as date)</w:t>
+            </w:r>
+          </w:p>
+        </w:tc>
+        <w:tc>
+          <w:tcPr>
+            <w:tcW w:w="1554" w:type="dxa"/>
+          </w:tcPr>
+          <w:p>
+            <w:pPr>
+              <w:jc w:val="center"/>
+              <w:rPr>
+                <w:sz w:val="20"/>
+                <w:szCs w:val="20"/>
+              </w:rPr>
+            </w:pPr>
+            <w:r>
+              <w:rPr>
+                <w:sz w:val="20"/>
+                <w:szCs w:val="20"/>
+              </w:rPr>
+              <w:t>TheDate</w:t>
+            </w:r>
+          </w:p>
+        </w:tc>
+      </w:tr>
+      <w:tr>
+        <w:tc>
+          <w:tcPr>
+            <w:tcW w:w="1134" w:type="dxa"/>
+          </w:tcPr>
+          <w:p>
+            <w:pPr>
+              <w:rPr>
+                <w:sz w:val="20"/>
+                <w:szCs w:val="20"/>
+                <w:lang w:val="en-GB"/>
+              </w:rPr>
+            </w:pPr>
+            <w:r>
+              <w:rPr>
+                <w:sz w:val="20"/>
+                <w:szCs w:val="20"/>
+                <w:lang w:val="en-GB"/>
+              </w:rPr>
+              <w:t>message</w:t>
+            </w:r>
+          </w:p>
+        </w:tc>
+        <w:tc>
+          <w:tcPr>
+            <w:tcW w:w="7513" w:type="dxa"/>
+          </w:tcPr>
+          <w:p>
+            <w:pPr>
+              <w:jc w:val="center"/>
+              <w:rPr>
+                <w:sz w:val="20"/>
+                <w:szCs w:val="20"/>
+                <w:lang w:val="en-GB"/>
+              </w:rPr>
+            </w:pPr>
+            <w:r>
+              <w:rPr>
+                <w:sz w:val="20"/>
+                <w:szCs w:val="20"/>
+                <w:lang w:val="en-GB"/>
+              </w:rPr>
+              <w:t>-</w:t>
+            </w:r>
+          </w:p>
+        </w:tc>
+        <w:tc>
+          <w:tcPr>
+            <w:tcW w:w="1554" w:type="dxa"/>
+          </w:tcPr>
+          <w:p>
+            <w:pPr>
+              <w:jc w:val="center"/>
+              <w:rPr>
+                <w:sz w:val="20"/>
+                <w:szCs w:val="20"/>
+              </w:rPr>
+            </w:pPr>
+            <w:r>
+              <w:rPr>
+                <w:sz w:val="20"/>
+                <w:szCs w:val="20"/>
+              </w:rPr>
+              <w:t>message</w:t>
+            </w:r>
+          </w:p>
+        </w:tc>
+      </w:tr>
+      <w:tr>
+        <w:tc>
+          <w:tcPr>
+            <w:tcW w:w="1134" w:type="dxa"/>
+          </w:tcPr>
+          <w:p>
+            <w:pPr>
+              <w:rPr>
+                <w:sz w:val="20"/>
+                <w:szCs w:val="20"/>
+                <w:lang w:val="en-GB"/>
+              </w:rPr>
+            </w:pPr>
+            <w:r>
+              <w:rPr>
+                <w:sz w:val="20"/>
+                <w:szCs w:val="20"/>
+                <w:lang w:val="en-GB"/>
+              </w:rPr>
+              <w:t>message</w:t>
+            </w:r>
+          </w:p>
+        </w:tc>
+        <w:tc>
+          <w:tcPr>
+            <w:tcW w:w="7513" w:type="dxa"/>
+          </w:tcPr>
+          <w:p>
+            <w:pPr>
+              <w:jc w:val="center"/>
+              <w:rPr>
+                <w:sz w:val="20"/>
+                <w:szCs w:val="20"/>
+                <w:lang w:val="en-GB"/>
+              </w:rPr>
+            </w:pPr>
+            <w:r>
+              <w:rPr>
+                <w:sz w:val="20"/>
+                <w:szCs w:val="20"/>
+                <w:lang w:val="en-GB"/>
+              </w:rPr>
+              <w:t>RTRIM( SUBSTRING (message ,  CHARINDEX('SRC=', message )+4, (  CHARINDEX('DST', message ) - CHARINDEX('SRC=', message )-4  ) ))</w:t>
+            </w:r>
+          </w:p>
+        </w:tc>
+        <w:tc>
+          <w:tcPr>
+            <w:tcW w:w="1554" w:type="dxa"/>
+          </w:tcPr>
+          <w:p>
+            <w:pPr>
+              <w:jc w:val="center"/>
+              <w:rPr>
+                <w:sz w:val="20"/>
+                <w:szCs w:val="20"/>
+              </w:rPr>
+            </w:pPr>
+            <w:r>
+              <w:rPr>
+                <w:sz w:val="20"/>
+                <w:szCs w:val="20"/>
+              </w:rPr>
+              <w:t>message_ip</w:t>
+            </w:r>
+          </w:p>
+        </w:tc>
+      </w:tr>
+      <w:tr>
+        <w:tc>
+          <w:tcPr>
+            <w:tcW w:w="1134" w:type="dxa"/>
+          </w:tcPr>
+          <w:p>
+            <w:pPr>
+              <w:rPr>
+                <w:sz w:val="20"/>
+                <w:szCs w:val="20"/>
+                <w:lang w:val="en-GB"/>
+              </w:rPr>
+            </w:pPr>
+            <w:r>
+              <w:rPr>
+                <w:sz w:val="20"/>
+                <w:szCs w:val="20"/>
+                <w:lang w:val="en-GB"/>
+              </w:rPr>
+              <w:t>message</w:t>
+            </w:r>
+          </w:p>
+        </w:tc>
+        <w:tc>
+          <w:tcPr>
+            <w:tcW w:w="7513" w:type="dxa"/>
+          </w:tcPr>
+          <w:p>
+            <w:pPr>
+              <w:jc w:val="center"/>
+              <w:rPr>
+                <w:sz w:val="20"/>
+                <w:szCs w:val="20"/>
+                <w:lang w:val="en-GB"/>
+              </w:rPr>
+            </w:pPr>
+            <w:r>
+              <w:rPr>
+                <w:sz w:val="20"/>
+                <w:szCs w:val="20"/>
+                <w:lang w:val="en-GB"/>
+              </w:rPr>
+              <w:t>REPLACE( RTRIM( SUBSTRING (message ,  CHARINDEX('SRC=', message )+4, (  CHARINDEX('DST', message ) - CHARINDEX('SRC=', message )-4  ) )) , '.', '')</w:t>
+            </w:r>
+          </w:p>
+        </w:tc>
+        <w:tc>
+          <w:tcPr>
+            <w:tcW w:w="1554" w:type="dxa"/>
+          </w:tcPr>
+          <w:p>
+            <w:pPr>
+              <w:jc w:val="center"/>
+              <w:rPr>
+                <w:sz w:val="20"/>
+                <w:szCs w:val="20"/>
+              </w:rPr>
+            </w:pPr>
+            <w:r>
+              <w:rPr>
+                <w:sz w:val="20"/>
+                <w:szCs w:val="20"/>
+              </w:rPr>
+              <w:t>ip_number</w:t>
+            </w:r>
+          </w:p>
+        </w:tc>
+      </w:tr>
+      <w:tr>
+        <w:tc>
+          <w:tcPr>
+            <w:tcW w:w="1134" w:type="dxa"/>
+          </w:tcPr>
+          <w:p>
+            <w:pPr>
+              <w:rPr>
+                <w:sz w:val="20"/>
+                <w:szCs w:val="20"/>
+                <w:lang w:val="en-GB"/>
+              </w:rPr>
+            </w:pPr>
+            <w:r>
+              <w:rPr>
+                <w:sz w:val="20"/>
+                <w:szCs w:val="20"/>
+                <w:lang w:val="en-GB"/>
+              </w:rPr>
+              <w:t>message</w:t>
+            </w:r>
+          </w:p>
+        </w:tc>
+        <w:tc>
+          <w:tcPr>
+            <w:tcW w:w="7513" w:type="dxa"/>
+          </w:tcPr>
+          <w:p>
+            <w:pPr>
+              <w:jc w:val="center"/>
+              <w:rPr>
+                <w:sz w:val="20"/>
+                <w:szCs w:val="20"/>
+                <w:lang w:val="en-GB"/>
+              </w:rPr>
+            </w:pPr>
+            <w:r>
+              <w:rPr>
+                <w:sz w:val="20"/>
+                <w:szCs w:val="20"/>
+                <w:lang w:val="en-GB"/>
+              </w:rPr>
+              <w:t>RTRIM( SUBSTRING (message ,  CHARINDEX('MAC=', message )+4, (  CHARINDEX('SRC=', message ) - CHARINDEX('MAC=', message )-4  ) ))</w:t>
+            </w:r>
+          </w:p>
+        </w:tc>
+        <w:tc>
+          <w:tcPr>
+            <w:tcW w:w="1554" w:type="dxa"/>
+          </w:tcPr>
+          <w:p>
+            <w:pPr>
+              <w:jc w:val="center"/>
+              <w:rPr>
+                <w:sz w:val="20"/>
+                <w:szCs w:val="20"/>
+              </w:rPr>
+            </w:pPr>
+            <w:r>
+              <w:rPr>
+                <w:sz w:val="20"/>
+                <w:szCs w:val="20"/>
+              </w:rPr>
+              <w:t>MAC</w:t>
+            </w:r>
+          </w:p>
+        </w:tc>
+      </w:tr>
+      <w:tr>
+        <w:tc>
+          <w:tcPr>
+            <w:tcW w:w="1134" w:type="dxa"/>
+          </w:tcPr>
+          <w:p>
+            <w:r>
+              <w:t>message</w:t>
+            </w:r>
+          </w:p>
+        </w:tc>
+        <w:tc>
+          <w:tcPr>
+            <w:tcW w:w="7513" w:type="dxa"/>
+          </w:tcPr>
+          <w:p>
+            <w:pPr>
+              <w:jc w:val="center"/>
+              <w:rPr>
+                <w:sz w:val="20"/>
+                <w:szCs w:val="20"/>
+                <w:lang w:val="en-GB"/>
+              </w:rPr>
+            </w:pPr>
+            <w:proofErr w:type="gramStart"/>
+            <w:r>
+              <w:rPr>
+                <w:sz w:val="20"/>
+                <w:szCs w:val="20"/>
+                <w:lang w:val="en-GB"/>
+              </w:rPr>
+              <w:t>RTRIM( SUBSTRING</w:t>
+            </w:r>
+            <w:proofErr w:type="gramEnd"/>
+            <w:r>
+              <w:rPr>
+                <w:sz w:val="20"/>
+                <w:szCs w:val="20"/>
+                <w:lang w:val="en-GB"/>
+              </w:rPr>
+              <w:t xml:space="preserve"> (message ,  CHARINDEX('PROTO=', message )+6, </w:t>
+            </w:r>
+          </w:p>
+          <w:p>
+            <w:pPr>
+              <w:jc w:val="center"/>
+              <w:rPr>
+                <w:sz w:val="20"/>
+                <w:szCs w:val="20"/>
+                <w:lang w:val="en-GB"/>
+              </w:rPr>
+            </w:pPr>
+            <w:r>
+              <w:rPr>
+                <w:sz w:val="20"/>
+                <w:szCs w:val="20"/>
+                <w:lang w:val="en-GB"/>
+              </w:rPr>
+              <w:tab/>
+            </w:r>
+            <w:r>
+              <w:rPr>
+                <w:sz w:val="20"/>
+                <w:szCs w:val="20"/>
+                <w:lang w:val="en-GB"/>
+              </w:rPr>
+              <w:tab/>
+            </w:r>
+            <w:r>
+              <w:rPr>
+                <w:sz w:val="20"/>
+                <w:szCs w:val="20"/>
+                <w:lang w:val="en-GB"/>
+              </w:rPr>
+              <w:tab/>
+            </w:r>
+            <w:r>
+              <w:rPr>
+                <w:sz w:val="20"/>
+                <w:szCs w:val="20"/>
+                <w:lang w:val="en-GB"/>
+              </w:rPr>
+              <w:tab/>
+            </w:r>
+            <w:r>
+              <w:rPr>
+                <w:sz w:val="20"/>
+                <w:szCs w:val="20"/>
+                <w:lang w:val="en-GB"/>
+              </w:rPr>
+              <w:tab/>
+            </w:r>
+            <w:r>
+              <w:rPr>
+                <w:sz w:val="20"/>
+                <w:szCs w:val="20"/>
+                <w:lang w:val="en-GB"/>
+              </w:rPr>
+              <w:tab/>
+            </w:r>
+            <w:r>
+              <w:rPr>
+                <w:sz w:val="20"/>
+                <w:szCs w:val="20"/>
+                <w:lang w:val="en-GB"/>
+              </w:rPr>
+              <w:tab/>
+            </w:r>
+            <w:r>
+              <w:rPr>
+                <w:sz w:val="20"/>
+                <w:szCs w:val="20"/>
+                <w:lang w:val="en-GB"/>
+              </w:rPr>
+              <w:tab/>
+            </w:r>
+            <w:r>
+              <w:rPr>
+                <w:sz w:val="20"/>
+                <w:szCs w:val="20"/>
+                <w:lang w:val="en-GB"/>
+              </w:rPr>
+              <w:tab/>
+            </w:r>
+            <w:proofErr w:type="spellStart"/>
+            <w:proofErr w:type="gramStart"/>
+            <w:r>
+              <w:rPr>
+                <w:sz w:val="20"/>
+                <w:szCs w:val="20"/>
+                <w:lang w:val="en-GB"/>
+              </w:rPr>
+              <w:t>iif</w:t>
+            </w:r>
+            <w:proofErr w:type="spellEnd"/>
+            <w:r>
+              <w:rPr>
+                <w:sz w:val="20"/>
+                <w:szCs w:val="20"/>
+                <w:lang w:val="en-GB"/>
+              </w:rPr>
+              <w:t xml:space="preserve">(  </w:t>
+            </w:r>
+            <w:proofErr w:type="gramEnd"/>
+            <w:r>
+              <w:rPr>
+                <w:sz w:val="20"/>
+                <w:szCs w:val="20"/>
+                <w:lang w:val="en-GB"/>
+              </w:rPr>
+              <w:t>( CHARINDEX('SPT=', message ) - CHARINDEX('PROTO=', message )-6  )&lt;0, CHARINDEX('SPT=', message ), ( CHARINDEX('SPT=', message ) - CHARINDEX('PROTO=', message )-6  )  )</w:t>
+            </w:r>
+          </w:p>
+          <w:p>
+            <w:pPr>
+              <w:jc w:val="center"/>
+              <w:rPr>
+                <w:sz w:val="20"/>
+                <w:szCs w:val="20"/>
+                <w:lang w:val="en-GB"/>
+              </w:rPr>
+            </w:pPr>
+            <w:r>
+              <w:rPr>
+                <w:sz w:val="20"/>
+                <w:szCs w:val="20"/>
+                <w:lang w:val="en-GB"/>
+              </w:rPr>
+              <w:tab/>
+            </w:r>
+            <w:r>
+              <w:rPr>
+                <w:sz w:val="20"/>
+                <w:szCs w:val="20"/>
+                <w:lang w:val="en-GB"/>
+              </w:rPr>
+              <w:tab/>
+            </w:r>
+            <w:r>
+              <w:rPr>
+                <w:sz w:val="20"/>
+                <w:szCs w:val="20"/>
+                <w:lang w:val="en-GB"/>
+              </w:rPr>
+              <w:tab/>
+            </w:r>
+            <w:r>
+              <w:rPr>
+                <w:sz w:val="20"/>
+                <w:szCs w:val="20"/>
+                <w:lang w:val="en-GB"/>
+              </w:rPr>
+              <w:tab/>
+            </w:r>
+            <w:r>
+              <w:rPr>
+                <w:sz w:val="20"/>
+                <w:szCs w:val="20"/>
+                <w:lang w:val="en-GB"/>
+              </w:rPr>
+              <w:tab/>
+            </w:r>
+            <w:r>
+              <w:rPr>
+                <w:sz w:val="20"/>
+                <w:szCs w:val="20"/>
+                <w:lang w:val="en-GB"/>
+              </w:rPr>
+              <w:tab/>
+              <w:t xml:space="preserve"> )</w:t>
+            </w:r>
+          </w:p>
+          <w:p>
+            <w:pPr>
+              <w:jc w:val="center"/>
+              <w:rPr>
+                <w:sz w:val="20"/>
+                <w:szCs w:val="20"/>
+                <w:lang w:val="en-GB"/>
+              </w:rPr>
+            </w:pPr>
+            <w:r>
+              <w:rPr>
+                <w:sz w:val="20"/>
+                <w:szCs w:val="20"/>
+                <w:lang w:val="en-GB"/>
+              </w:rPr>
+              <w:tab/>
+            </w:r>
+            <w:r>
+              <w:rPr>
+                <w:sz w:val="20"/>
+                <w:szCs w:val="20"/>
+                <w:lang w:val="en-GB"/>
+              </w:rPr>
+              <w:tab/>
+            </w:r>
+            <w:r>
+              <w:rPr>
+                <w:sz w:val="20"/>
+                <w:szCs w:val="20"/>
+                <w:lang w:val="en-GB"/>
+              </w:rPr>
+              <w:tab/>
+              <w:t xml:space="preserve"> ) as protocol</w:t>
+            </w:r>
+          </w:p>
+        </w:tc>
+        <w:tc>
+          <w:tcPr>
+            <w:tcW w:w="1554" w:type="dxa"/>
+          </w:tcPr>
+          <w:p>
+            <w:pPr>
+              <w:jc w:val="center"/>
+              <w:rPr>
+                <w:sz w:val="20"/>
+                <w:szCs w:val="20"/>
+              </w:rPr>
+            </w:pPr>
+            <w:r>
+              <w:rPr>
+                <w:sz w:val="20"/>
+                <w:szCs w:val="20"/>
+              </w:rPr>
+              <w:t>protocol</w:t>
+            </w:r>
+          </w:p>
+        </w:tc>
+      </w:tr>
+      <w:tr>
+        <w:tc>
+          <w:tcPr>
+            <w:tcW w:w="1134" w:type="dxa"/>
+          </w:tcPr>
+          <w:p>
+            <w:r>
+              <w:t>message</w:t>
+            </w:r>
+          </w:p>
+        </w:tc>
+        <w:tc>
+          <w:tcPr>
+            <w:tcW w:w="7513" w:type="dxa"/>
+          </w:tcPr>
+          <w:p>
+            <w:pPr>
+              <w:jc w:val="center"/>
+              <w:rPr>
+                <w:sz w:val="20"/>
+                <w:szCs w:val="20"/>
+                <w:lang w:val="en-GB"/>
+              </w:rPr>
+            </w:pPr>
+            <w:proofErr w:type="gramStart"/>
+            <w:r>
+              <w:rPr>
+                <w:sz w:val="20"/>
+                <w:szCs w:val="20"/>
+                <w:lang w:val="en-GB"/>
+              </w:rPr>
+              <w:t>RTRIM( SUBSTRING</w:t>
+            </w:r>
+            <w:proofErr w:type="gramEnd"/>
+            <w:r>
+              <w:rPr>
+                <w:sz w:val="20"/>
+                <w:szCs w:val="20"/>
+                <w:lang w:val="en-GB"/>
+              </w:rPr>
+              <w:t xml:space="preserve"> (message ,  CHARINDEX('DPT=', message ) +4 , </w:t>
+            </w:r>
+          </w:p>
+          <w:p>
+            <w:pPr>
+              <w:jc w:val="center"/>
+              <w:rPr>
+                <w:sz w:val="20"/>
+                <w:szCs w:val="20"/>
+                <w:lang w:val="en-GB"/>
+              </w:rPr>
+            </w:pPr>
+            <w:r>
+              <w:rPr>
+                <w:sz w:val="20"/>
+                <w:szCs w:val="20"/>
+                <w:lang w:val="en-GB"/>
+              </w:rPr>
+              <w:tab/>
+            </w:r>
+            <w:r>
+              <w:rPr>
+                <w:sz w:val="20"/>
+                <w:szCs w:val="20"/>
+                <w:lang w:val="en-GB"/>
+              </w:rPr>
+              <w:tab/>
+            </w:r>
+            <w:proofErr w:type="spellStart"/>
+            <w:r>
+              <w:rPr>
+                <w:sz w:val="20"/>
+                <w:szCs w:val="20"/>
+                <w:lang w:val="en-GB"/>
+              </w:rPr>
+              <w:t>iif</w:t>
+            </w:r>
+            <w:proofErr w:type="spellEnd"/>
+            <w:r>
+              <w:rPr>
+                <w:sz w:val="20"/>
+                <w:szCs w:val="20"/>
+                <w:lang w:val="en-GB"/>
+              </w:rPr>
+              <w:t>( (  CHARINDEX('WINDOW=', message ) - CHARINDEX('DPT=', message )-4  )&lt; 0 ,  CHARINDEX('DPT=', message ) +4 , (  CHARINDEX('WINDOW=', message ) - CHARINDEX('DPT=', message )-4  ))))</w:t>
+            </w:r>
+          </w:p>
+        </w:tc>
+        <w:tc>
+          <w:tcPr>
+            <w:tcW w:w="1554" w:type="dxa"/>
+          </w:tcPr>
+          <w:p>
+            <w:pPr>
+              <w:jc w:val="center"/>
+              <w:rPr>
+                <w:sz w:val="20"/>
+                <w:szCs w:val="20"/>
+              </w:rPr>
+            </w:pPr>
+            <w:r>
+              <w:rPr>
+                <w:sz w:val="20"/>
+                <w:szCs w:val="20"/>
+              </w:rPr>
+              <w:t>DPT</w:t>
+            </w:r>
+          </w:p>
+        </w:tc>
+      </w:tr>
+      <w:tr>
+        <w:tc>
+          <w:tcPr>
+            <w:tcW w:w="1134" w:type="dxa"/>
+          </w:tcPr>
+          <w:p>
+            <w:r>
+              <w:t>message</w:t>
+            </w:r>
+          </w:p>
+        </w:tc>
+        <w:tc>
+          <w:tcPr>
+            <w:tcW w:w="7513" w:type="dxa"/>
+          </w:tcPr>
+          <w:p>
+            <w:pPr>
+              <w:jc w:val="center"/>
+              <w:rPr>
+                <w:sz w:val="20"/>
+                <w:szCs w:val="20"/>
+                <w:lang w:val="en-GB"/>
+              </w:rPr>
+            </w:pPr>
+            <w:r>
+              <w:rPr>
+                <w:sz w:val="20"/>
+                <w:szCs w:val="20"/>
+                <w:lang w:val="en-GB"/>
+              </w:rPr>
+              <w:t>-</w:t>
+            </w:r>
+          </w:p>
+        </w:tc>
+        <w:tc>
+          <w:tcPr>
+            <w:tcW w:w="1554" w:type="dxa"/>
+          </w:tcPr>
+          <w:p>
+            <w:pPr>
+              <w:jc w:val="center"/>
+              <w:rPr>
+                <w:sz w:val="20"/>
+                <w:szCs w:val="20"/>
+              </w:rPr>
+            </w:pPr>
+            <w:r>
+              <w:rPr>
+                <w:sz w:val="20"/>
+                <w:szCs w:val="20"/>
+              </w:rPr>
+              <w:t>CC</w:t>
+            </w:r>
+          </w:p>
+        </w:tc>
+      </w:tr>
+      <w:tr>
+        <w:tc>
+          <w:tcPr>
+            <w:tcW w:w="1134" w:type="dxa"/>
+          </w:tcPr>
+          <w:p>
+            <w:pPr>
+              <w:rPr>
+                <w:sz w:val="20"/>
+                <w:szCs w:val="20"/>
+                <w:lang w:val="en-GB"/>
+              </w:rPr>
+            </w:pPr>
+            <w:r>
+              <w:rPr>
+                <w:sz w:val="20"/>
+                <w:szCs w:val="20"/>
+                <w:lang w:val="en-GB"/>
+              </w:rPr>
+              <w:t>-</w:t>
+            </w:r>
+          </w:p>
+        </w:tc>
+        <w:tc>
+          <w:tcPr>
+            <w:tcW w:w="7513" w:type="dxa"/>
+          </w:tcPr>
+          <w:p>
+            <w:pPr>
+              <w:tabs>
+                <w:tab w:val="left" w:pos="902"/>
+              </w:tabs>
+              <w:jc w:val="center"/>
+              <w:rPr>
+                <w:sz w:val="20"/>
+                <w:szCs w:val="20"/>
+                <w:lang w:val="en-GB"/>
+              </w:rPr>
+            </w:pPr>
+            <w:proofErr w:type="spellStart"/>
+            <w:r>
+              <w:rPr>
+                <w:sz w:val="20"/>
+                <w:szCs w:val="20"/>
+                <w:lang w:val="en-GB"/>
+              </w:rPr>
+              <w:t>getDate</w:t>
+            </w:r>
+            <w:proofErr w:type="spellEnd"/>
+            <w:r>
+              <w:rPr>
+                <w:sz w:val="20"/>
+                <w:szCs w:val="20"/>
+                <w:lang w:val="en-GB"/>
+              </w:rPr>
+              <w:t>()</w:t>
+            </w:r>
+          </w:p>
+        </w:tc>
+        <w:tc>
+          <w:tcPr>
+            <w:tcW w:w="1554" w:type="dxa"/>
+          </w:tcPr>
+          <w:p>
+            <w:pPr>
+              <w:jc w:val="center"/>
+              <w:rPr>
+                <w:sz w:val="20"/>
+                <w:szCs w:val="20"/>
+              </w:rPr>
+            </w:pPr>
+            <w:r>
+              <w:rPr>
+                <w:sz w:val="20"/>
+                <w:szCs w:val="20"/>
+              </w:rPr>
+              <w:t>ETL_Insert</w:t>
+            </w:r>
+          </w:p>
+        </w:tc>
+      </w:tr>
+    </w:tbl>
+    <w:p>
+      <w:pPr>
+        <w:pStyle w:val="ListParagraph"/>
+        <w:numPr>
+          <w:ilvl w:val="1"/>
+          <w:numId w:val="1"/>
+        </w:numPr>
+        <w:rPr>
+          <w:sz w:val="32"/>
+          <w:szCs w:val="32"/>
+          <w:lang w:val="en-GB"/>
+        </w:rPr>
+      </w:pPr>
+      <w:r>
+        <w:rPr>
+          <w:sz w:val="32"/>
+          <w:szCs w:val="32"/>
+          <w:lang w:val="en-GB"/>
+        </w:rPr>
+        <w:lastRenderedPageBreak/>
+        <w:t>Table -</w:t>
+      </w:r>
+      <w:r>
+        <w:t xml:space="preserve"> </w:t>
+      </w:r>
+      <w:r>
+        <w:rPr>
+          <w:lang w:val="en-US"/>
+        </w:rPr>
+        <w:t xml:space="preserve"> </w:t>
+      </w:r>
+      <w:proofErr w:type="spellStart"/>
+      <w:r>
+        <w:rPr>
+          <w:sz w:val="32"/>
+          <w:szCs w:val="32"/>
+          <w:lang w:val="en-GB"/>
+        </w:rPr>
+        <w:t>DIM_Counties</w:t>
+      </w:r>
+      <w:proofErr w:type="spellEnd"/>
+      <w:r>
+        <w:rPr>
+          <w:sz w:val="32"/>
+          <w:szCs w:val="32"/>
+          <w:lang w:val="en-GB"/>
+        </w:rPr>
+        <w:t xml:space="preserve"> </w:t>
+      </w:r>
+      <w:r>
+        <w:rPr>
+          <w:sz w:val="32"/>
+          <w:szCs w:val="32"/>
+          <w:lang w:val="en-GB"/>
+        </w:rPr>
+        <w:t xml:space="preserve"> </w:t>
+      </w:r>
+      <w:r>
+        <w:rPr>
+          <w:sz w:val="32"/>
+          <w:szCs w:val="32"/>
+          <w:lang w:val="en-GB"/>
+        </w:rPr>
+        <w:t xml:space="preserve"> </w:t>
+      </w:r>
+      <w:r>
+        <w:rPr>
+          <w:lang w:val="en-GB"/>
+        </w:rPr>
+        <w:drawing>
+          <wp:inline distT="0" distB="0" distL="0" distR="0" wp14:anchorId="61298218" wp14:editId="4D621E14">
+            <wp:extent cx="4591691" cy="2362530"/>
+            <wp:effectExtent l="0" t="0" r="0" b="0"/>
+            <wp:docPr id="20" name="Picture 20"/>
+            <wp:cNvGraphicFramePr>
+              <a:graphicFrameLocks xmlns:a="http://schemas.openxmlformats.org/drawingml/2006/main" noChangeAspect="1"/>
+            </wp:cNvGraphicFramePr>
+            <a:graphic xmlns:a="http://schemas.openxmlformats.org/drawingml/2006/main">
+              <a:graphicData uri="http://schemas.openxmlformats.org/drawingml/2006/picture">
+                <pic:pic xmlns:pic="http://schemas.openxmlformats.org/drawingml/2006/picture">
+                  <pic:nvPicPr>
+                    <pic:cNvPr id="1" name=""/>
+                    <pic:cNvPicPr/>
+                  </pic:nvPicPr>
+                  <pic:blipFill>
+                    <a:blip r:embed="rId11"/>
+                    <a:stretch>
+                      <a:fillRect/>
+                    </a:stretch>
+                  </pic:blipFill>
+                  <pic:spPr>
+                    <a:xfrm>
+                      <a:off x="0" y="0"/>
+                      <a:ext cx="4591691" cy="2362530"/>
+                    </a:xfrm>
+                    <a:prstGeom prst="rect">
+                      <a:avLst/>
+                    </a:prstGeom>
+                  </pic:spPr>
+                </pic:pic>
+              </a:graphicData>
+            </a:graphic>
+          </wp:inline>
+        </w:drawing>
+      </w:r>
+    </w:p>
+    <w:tbl>
+      <w:tblPr>
+        <w:tblStyle w:val="TableGrid"/>
+        <w:tblW w:w="0" w:type="auto"/>
+        <w:tblInd w:w="-1139" w:type="dxa"/>
+        <w:tblLook w:val="04A0" w:firstRow="1" w:lastRow="0" w:firstColumn="1" w:lastColumn="0" w:noHBand="0" w:noVBand="1"/>
+      </w:tblPr>
+      <w:tblGrid>
+        <w:gridCol w:w="1134"/>
+        <w:gridCol w:w="7513"/>
+        <w:gridCol w:w="1554"/>
+      </w:tblGrid>
+      <w:tr>
+        <w:tc>
+          <w:tcPr>
+            <w:tcW w:w="1134" w:type="dxa"/>
+          </w:tcPr>
+          <w:p>
+            <w:pPr>
+              <w:rPr>
+                <w:sz w:val="20"/>
+                <w:szCs w:val="20"/>
+                <w:lang w:val="en-GB"/>
+              </w:rPr>
+            </w:pPr>
+            <w:r>
+              <w:rPr>
+                <w:sz w:val="20"/>
+                <w:szCs w:val="20"/>
+                <w:lang w:val="en-GB"/>
+              </w:rPr>
+              <w:t>Input filed</w:t>
+            </w:r>
+          </w:p>
+        </w:tc>
+        <w:tc>
+          <w:tcPr>
+            <w:tcW w:w="7513" w:type="dxa"/>
+          </w:tcPr>
+          <w:p>
+            <w:pPr>
+              <w:jc w:val="center"/>
+              <w:rPr>
+                <w:sz w:val="20"/>
+                <w:szCs w:val="20"/>
+                <w:lang w:val="en-GB"/>
+              </w:rPr>
+            </w:pPr>
+            <w:r>
+              <w:rPr>
+                <w:sz w:val="20"/>
+                <w:szCs w:val="20"/>
+                <w:lang w:val="en-GB"/>
+              </w:rPr>
+              <w:t>Transformation</w:t>
+            </w:r>
+          </w:p>
+        </w:tc>
+        <w:tc>
+          <w:tcPr>
+            <w:tcW w:w="1554" w:type="dxa"/>
+          </w:tcPr>
+          <w:p>
+            <w:pPr>
+              <w:jc w:val="center"/>
+              <w:rPr>
+                <w:sz w:val="20"/>
+                <w:szCs w:val="20"/>
+                <w:lang w:val="en-GB"/>
+              </w:rPr>
+            </w:pPr>
+            <w:r>
+              <w:rPr>
+                <w:sz w:val="20"/>
+                <w:szCs w:val="20"/>
+                <w:lang w:val="en-GB"/>
+              </w:rPr>
+              <w:t>Target Fact</w:t>
+            </w:r>
+          </w:p>
+        </w:tc>
+      </w:tr>
+      <w:tr>
+        <w:tc>
+          <w:tcPr>
+            <w:tcW w:w="1134" w:type="dxa"/>
+          </w:tcPr>
+          <w:p>
+            <w:pPr>
+              <w:rPr>
+                <w:sz w:val="20"/>
+                <w:szCs w:val="20"/>
+                <w:lang w:val="en-GB"/>
+              </w:rPr>
+            </w:pPr>
+            <w:r>
+              <w:rPr>
+                <w:sz w:val="20"/>
+                <w:szCs w:val="20"/>
+                <w:lang w:val="en-GB"/>
+              </w:rPr>
+              <w:t>cc</w:t>
+            </w:r>
+          </w:p>
+        </w:tc>
+        <w:tc>
+          <w:tcPr>
+            <w:tcW w:w="7513" w:type="dxa"/>
+          </w:tcPr>
+          <w:p>
+            <w:pPr>
+              <w:jc w:val="center"/>
+              <w:rPr>
+                <w:sz w:val="20"/>
+                <w:szCs w:val="20"/>
+                <w:lang w:val="en-GB"/>
+              </w:rPr>
+            </w:pPr>
+            <w:r>
+              <w:rPr>
+                <w:sz w:val="20"/>
+                <w:szCs w:val="20"/>
+                <w:lang w:val="en-GB"/>
+              </w:rPr>
+              <w:t>-</w:t>
+            </w:r>
+          </w:p>
+        </w:tc>
+        <w:tc>
+          <w:tcPr>
+            <w:tcW w:w="1554" w:type="dxa"/>
+          </w:tcPr>
+          <w:p>
+            <w:pPr>
+              <w:jc w:val="center"/>
+              <w:rPr>
+                <w:sz w:val="20"/>
+                <w:szCs w:val="20"/>
+                <w:lang w:val="en-GB"/>
+              </w:rPr>
+            </w:pPr>
+            <w:r>
+              <w:rPr>
+                <w:sz w:val="20"/>
+                <w:szCs w:val="20"/>
+                <w:lang w:val="en-GB"/>
+              </w:rPr>
+              <w:t>Cc</w:t>
+            </w:r>
+          </w:p>
+        </w:tc>
+      </w:tr>
+      <w:tr>
+        <w:tc>
+          <w:tcPr>
+            <w:tcW w:w="1134" w:type="dxa"/>
+          </w:tcPr>
+          <w:p>
+            <w:pPr>
+              <w:rPr>
+                <w:sz w:val="20"/>
+                <w:szCs w:val="20"/>
+                <w:lang w:val="en-GB"/>
+              </w:rPr>
+            </w:pPr>
+            <w:r>
+              <w:rPr>
+                <w:sz w:val="20"/>
+                <w:szCs w:val="20"/>
+                <w:lang w:val="en-GB"/>
+              </w:rPr>
+              <w:t xml:space="preserve">country      </w:t>
+            </w:r>
+          </w:p>
+        </w:tc>
+        <w:tc>
+          <w:tcPr>
+            <w:tcW w:w="7513" w:type="dxa"/>
+          </w:tcPr>
+          <w:p>
+            <w:pPr>
+              <w:jc w:val="center"/>
+              <w:rPr>
+                <w:sz w:val="20"/>
+                <w:szCs w:val="20"/>
+                <w:lang w:val="en-GB"/>
+              </w:rPr>
+            </w:pPr>
+          </w:p>
+        </w:tc>
+        <w:tc>
+          <w:tcPr>
+            <w:tcW w:w="1554" w:type="dxa"/>
+          </w:tcPr>
+          <w:p>
+            <w:pPr>
+              <w:jc w:val="center"/>
+              <w:rPr>
+                <w:sz w:val="20"/>
+                <w:szCs w:val="20"/>
+                <w:lang w:val="en-GB"/>
+              </w:rPr>
+            </w:pPr>
+            <w:r>
+              <w:rPr>
+                <w:sz w:val="20"/>
+                <w:szCs w:val="20"/>
+                <w:lang w:val="en-GB"/>
+              </w:rPr>
+              <w:t xml:space="preserve">country      </w:t>
+            </w:r>
+            <w:bookmarkStart w:id="0" w:name="_GoBack"/>
+            <w:bookmarkEnd w:id="0"/>
+          </w:p>
+        </w:tc>
+      </w:tr>
+    </w:tbl>
+    <w:p>
+      <w:pPr>
+        <w:ind w:left="360"/>
+        <w:rPr>
+          <w:sz w:val="32"/>
+          <w:szCs w:val="32"/>
+          <w:lang w:val="en-GB"/>
+        </w:rPr>
+      </w:pPr>
     </w:p>
     <w:sectPr>
       <w:pgSz w:w="11906" w:h="16838"/>
@@ -808,92 +4026,181 @@
 <file path=word/numbering.xml><?xml version="1.0" encoding="utf-8"?>
 <w:numbering xmlns:wpc="http://schemas.microsoft.com/office/word/2010/wordprocessingCanvas" xmlns:cx="http://schemas.microsoft.com/office/drawing/2014/chartex" xmlns:mc="http://schemas.openxmlformats.org/markup-compatibility/2006" xmlns:o="urn:schemas-microsoft-com:office:office" xmlns:r="http://schemas.openxmlformats.org/officeDocument/2006/relationships" xmlns:m="http://schemas.openxmlformats.org/officeDocument/2006/math" xmlns:v="urn:schemas-microsoft-com:vml" xmlns:wp14="http://schemas.microsoft.com/office/word/2010/wordprocessingDrawing" xmlns:wp="http://schemas.openxmlformats.org/drawingml/2006/wordprocessingDrawing" xmlns:w10="urn:schemas-microsoft-com:office:word" xmlns:w="http://schemas.openxmlformats.org/wordprocessingml/2006/main" xmlns:w14="http://schemas.microsoft.com/office/word/2010/wordml" xmlns:w15="http://schemas.microsoft.com/office/word/2012/wordml" xmlns:w16se="http://schemas.microsoft.com/office/word/2015/wordml/symex" xmlns:wpg="http://schemas.microsoft.com/office/word/2010/wordprocessingGroup" xmlns:wpi="http://schemas.microsoft.com/office/word/2010/wordprocessingInk" xmlns:wne="http://schemas.microsoft.com/office/word/2006/wordml" xmlns:wps="http://schemas.microsoft.com/office/word/2010/wordprocessingShape" mc:Ignorable="w14 w15 w16se wp14">
   <w:abstractNum w:abstractNumId="0" w15:restartNumberingAfterBreak="0">
-    <w:nsid w:val="77D617D2"/>
-    <w:multiLevelType w:val="hybridMultilevel"/>
-    <w:tmpl w:val="15B4F462"/>
-    <w:lvl w:ilvl="0" w:tplc="0402000F">
+    <w:nsid w:val="252E0CFF"/>
+    <w:multiLevelType w:val="multilevel"/>
+    <w:tmpl w:val="0402001F"/>
+    <w:lvl w:ilvl="0">
       <w:start w:val="1"/>
       <w:numFmt w:val="decimal"/>
       <w:lvlText w:val="%1."/>
       <w:lvlJc w:val="left"/>
       <w:pPr>
-        <w:ind w:left="720" w:hanging="360"/>
+        <w:ind w:left="360" w:hanging="360"/>
       </w:pPr>
     </w:lvl>
-    <w:lvl w:ilvl="1" w:tplc="04020019">
-      <w:start w:val="1"/>
-      <w:numFmt w:val="lowerLetter"/>
-      <w:lvlText w:val="%2."/>
-      <w:lvlJc w:val="left"/>
-      <w:pPr>
-        <w:ind w:left="1440" w:hanging="360"/>
-      </w:pPr>
-    </w:lvl>
-    <w:lvl w:ilvl="2" w:tplc="0402001B" w:tentative="1">
-      <w:start w:val="1"/>
-      <w:numFmt w:val="lowerRoman"/>
-      <w:lvlText w:val="%3."/>
-      <w:lvlJc w:val="right"/>
-      <w:pPr>
-        <w:ind w:left="2160" w:hanging="180"/>
-      </w:pPr>
-    </w:lvl>
-    <w:lvl w:ilvl="3" w:tplc="0402000F" w:tentative="1">
+    <w:lvl w:ilvl="1">
       <w:start w:val="1"/>
       <w:numFmt w:val="decimal"/>
-      <w:lvlText w:val="%4."/>
+      <w:lvlText w:val="%1.%2."/>
       <w:lvlJc w:val="left"/>
       <w:pPr>
-        <w:ind w:left="2880" w:hanging="360"/>
+        <w:ind w:left="792" w:hanging="432"/>
       </w:pPr>
     </w:lvl>
-    <w:lvl w:ilvl="4" w:tplc="04020019" w:tentative="1">
-      <w:start w:val="1"/>
-      <w:numFmt w:val="lowerLetter"/>
-      <w:lvlText w:val="%5."/>
-      <w:lvlJc w:val="left"/>
-      <w:pPr>
-        <w:ind w:left="3600" w:hanging="360"/>
-      </w:pPr>
-    </w:lvl>
-    <w:lvl w:ilvl="5" w:tplc="0402001B" w:tentative="1">
-      <w:start w:val="1"/>
-      <w:numFmt w:val="lowerRoman"/>
-      <w:lvlText w:val="%6."/>
-      <w:lvlJc w:val="right"/>
-      <w:pPr>
-        <w:ind w:left="4320" w:hanging="180"/>
-      </w:pPr>
-    </w:lvl>
-    <w:lvl w:ilvl="6" w:tplc="0402000F" w:tentative="1">
+    <w:lvl w:ilvl="2">
       <w:start w:val="1"/>
       <w:numFmt w:val="decimal"/>
-      <w:lvlText w:val="%7."/>
+      <w:lvlText w:val="%1.%2.%3."/>
       <w:lvlJc w:val="left"/>
       <w:pPr>
-        <w:ind w:left="5040" w:hanging="360"/>
+        <w:ind w:left="1224" w:hanging="504"/>
       </w:pPr>
     </w:lvl>
-    <w:lvl w:ilvl="7" w:tplc="04020019" w:tentative="1">
+    <w:lvl w:ilvl="3">
       <w:start w:val="1"/>
-      <w:numFmt w:val="lowerLetter"/>
-      <w:lvlText w:val="%8."/>
+      <w:numFmt w:val="decimal"/>
+      <w:lvlText w:val="%1.%2.%3.%4."/>
       <w:lvlJc w:val="left"/>
       <w:pPr>
-        <w:ind w:left="5760" w:hanging="360"/>
+        <w:ind w:left="1728" w:hanging="648"/>
       </w:pPr>
     </w:lvl>
-    <w:lvl w:ilvl="8" w:tplc="0402001B" w:tentative="1">
+    <w:lvl w:ilvl="4">
       <w:start w:val="1"/>
-      <w:numFmt w:val="lowerRoman"/>
-      <w:lvlText w:val="%9."/>
-      <w:lvlJc w:val="right"/>
-      <w:pPr>
-        <w:ind w:left="6480" w:hanging="180"/>
+      <w:numFmt w:val="decimal"/>
+      <w:lvlText w:val="%1.%2.%3.%4.%5."/>
+      <w:lvlJc w:val="left"/>
+      <w:pPr>
+        <w:ind w:left="2232" w:hanging="792"/>
+      </w:pPr>
+    </w:lvl>
+    <w:lvl w:ilvl="5">
+      <w:start w:val="1"/>
+      <w:numFmt w:val="decimal"/>
+      <w:lvlText w:val="%1.%2.%3.%4.%5.%6."/>
+      <w:lvlJc w:val="left"/>
+      <w:pPr>
+        <w:ind w:left="2736" w:hanging="936"/>
+      </w:pPr>
+    </w:lvl>
+    <w:lvl w:ilvl="6">
+      <w:start w:val="1"/>
+      <w:numFmt w:val="decimal"/>
+      <w:lvlText w:val="%1.%2.%3.%4.%5.%6.%7."/>
+      <w:lvlJc w:val="left"/>
+      <w:pPr>
+        <w:ind w:left="3240" w:hanging="1080"/>
+      </w:pPr>
+    </w:lvl>
+    <w:lvl w:ilvl="7">
+      <w:start w:val="1"/>
+      <w:numFmt w:val="decimal"/>
+      <w:lvlText w:val="%1.%2.%3.%4.%5.%6.%7.%8."/>
+      <w:lvlJc w:val="left"/>
+      <w:pPr>
+        <w:ind w:left="3744" w:hanging="1224"/>
+      </w:pPr>
+    </w:lvl>
+    <w:lvl w:ilvl="8">
+      <w:start w:val="1"/>
+      <w:numFmt w:val="decimal"/>
+      <w:lvlText w:val="%1.%2.%3.%4.%5.%6.%7.%8.%9."/>
+      <w:lvlJc w:val="left"/>
+      <w:pPr>
+        <w:ind w:left="4320" w:hanging="1440"/>
+      </w:pPr>
+    </w:lvl>
+  </w:abstractNum>
+  <w:abstractNum w:abstractNumId="1" w15:restartNumberingAfterBreak="0">
+    <w:nsid w:val="77D617D2"/>
+    <w:multiLevelType w:val="multilevel"/>
+    <w:tmpl w:val="0402001F"/>
+    <w:lvl w:ilvl="0">
+      <w:start w:val="1"/>
+      <w:numFmt w:val="decimal"/>
+      <w:lvlText w:val="%1."/>
+      <w:lvlJc w:val="left"/>
+      <w:pPr>
+        <w:ind w:left="360" w:hanging="360"/>
+      </w:pPr>
+    </w:lvl>
+    <w:lvl w:ilvl="1">
+      <w:start w:val="1"/>
+      <w:numFmt w:val="decimal"/>
+      <w:lvlText w:val="%1.%2."/>
+      <w:lvlJc w:val="left"/>
+      <w:pPr>
+        <w:ind w:left="792" w:hanging="432"/>
+      </w:pPr>
+    </w:lvl>
+    <w:lvl w:ilvl="2">
+      <w:start w:val="1"/>
+      <w:numFmt w:val="decimal"/>
+      <w:lvlText w:val="%1.%2.%3."/>
+      <w:lvlJc w:val="left"/>
+      <w:pPr>
+        <w:ind w:left="1224" w:hanging="504"/>
+      </w:pPr>
+    </w:lvl>
+    <w:lvl w:ilvl="3">
+      <w:start w:val="1"/>
+      <w:numFmt w:val="decimal"/>
+      <w:lvlText w:val="%1.%2.%3.%4."/>
+      <w:lvlJc w:val="left"/>
+      <w:pPr>
+        <w:ind w:left="1728" w:hanging="648"/>
+      </w:pPr>
+    </w:lvl>
+    <w:lvl w:ilvl="4">
+      <w:start w:val="1"/>
+      <w:numFmt w:val="decimal"/>
+      <w:lvlText w:val="%1.%2.%3.%4.%5."/>
+      <w:lvlJc w:val="left"/>
+      <w:pPr>
+        <w:ind w:left="2232" w:hanging="792"/>
+      </w:pPr>
+    </w:lvl>
+    <w:lvl w:ilvl="5">
+      <w:start w:val="1"/>
+      <w:numFmt w:val="decimal"/>
+      <w:lvlText w:val="%1.%2.%3.%4.%5.%6."/>
+      <w:lvlJc w:val="left"/>
+      <w:pPr>
+        <w:ind w:left="2736" w:hanging="936"/>
+      </w:pPr>
+    </w:lvl>
+    <w:lvl w:ilvl="6">
+      <w:start w:val="1"/>
+      <w:numFmt w:val="decimal"/>
+      <w:lvlText w:val="%1.%2.%3.%4.%5.%6.%7."/>
+      <w:lvlJc w:val="left"/>
+      <w:pPr>
+        <w:ind w:left="3240" w:hanging="1080"/>
+      </w:pPr>
+    </w:lvl>
+    <w:lvl w:ilvl="7">
+      <w:start w:val="1"/>
+      <w:numFmt w:val="decimal"/>
+      <w:lvlText w:val="%1.%2.%3.%4.%5.%6.%7.%8."/>
+      <w:lvlJc w:val="left"/>
+      <w:pPr>
+        <w:ind w:left="3744" w:hanging="1224"/>
+      </w:pPr>
+    </w:lvl>
+    <w:lvl w:ilvl="8">
+      <w:start w:val="1"/>
+      <w:numFmt w:val="decimal"/>
+      <w:lvlText w:val="%1.%2.%3.%4.%5.%6.%7.%8.%9."/>
+      <w:lvlJc w:val="left"/>
+      <w:pPr>
+        <w:ind w:left="4320" w:hanging="1440"/>
       </w:pPr>
     </w:lvl>
   </w:abstractNum>
   <w:num w:numId="1">
+    <w:abstractNumId w:val="1"/>
+  </w:num>
+  <w:num w:numId="2">
     <w:abstractNumId w:val="0"/>
   </w:num>
 </w:numbering>
@@ -1331,6 +4638,25 @@
       <w:contextualSpacing/>
     </w:pPr>
   </w:style>
+  <w:style w:type="table" w:styleId="TableGrid">
+    <w:name w:val="Table Grid"/>
+    <w:basedOn w:val="TableNormal"/>
+    <w:uiPriority w:val="39"/>
+    <w:rsid w:val="00230D51"/>
+    <w:pPr>
+      <w:spacing w:after="0" w:line="240" w:lineRule="auto"/>
+    </w:pPr>
+    <w:tblPr>
+      <w:tblBorders>
+        <w:top w:val="single" w:sz="4" w:space="0" w:color="auto"/>
+        <w:left w:val="single" w:sz="4" w:space="0" w:color="auto"/>
+        <w:bottom w:val="single" w:sz="4" w:space="0" w:color="auto"/>
+        <w:right w:val="single" w:sz="4" w:space="0" w:color="auto"/>
+        <w:insideH w:val="single" w:sz="4" w:space="0" w:color="auto"/>
+        <w:insideV w:val="single" w:sz="4" w:space="0" w:color="auto"/>
+      </w:tblBorders>
+    </w:tblPr>
+  </w:style>
 </w:styles>
 </file>
 

</xml_diff>

<commit_message>
New Ver 20201 08 24 v3
</commit_message>
<xml_diff>
--- a/Loding Log Stage.docx
+++ b/Loding Log Stage.docx
@@ -890,13 +890,7 @@
                               <w:rPr>
                                 <w:lang w:val="en-US"/>
                               </w:rPr>
-                              <w:t>DWH</w:t>
-                            </w:r>
-                            <w:r>
-                              <w:rPr>
-                                <w:lang w:val="en-US"/>
-                              </w:rPr>
-                              <w:t xml:space="preserve"> Load</w:t>
+                              <w:t>DWH Load</w:t>
                             </w:r>
                           </w:p>
                         </w:txbxContent>
@@ -931,13 +925,7 @@
                         <w:rPr>
                           <w:lang w:val="en-US"/>
                         </w:rPr>
-                        <w:t>DWH</w:t>
-                      </w:r>
-                      <w:r>
-                        <w:rPr>
-                          <w:lang w:val="en-US"/>
-                        </w:rPr>
-                        <w:t xml:space="preserve"> Load</w:t>
+                        <w:t>DWH Load</w:t>
                       </w:r>
                     </w:p>
                   </w:txbxContent>
@@ -2403,9 +2391,10 @@
       </w:pPr>
       <w:r>
         <w:rPr>
-          <w:sz w:val="32"/>
-          <w:szCs w:val="32"/>
-          <w:lang w:val="en-GB"/>
+          <w:noProof/>
+          <w:sz w:val="32"/>
+          <w:szCs w:val="32"/>
+          <w:lang w:eastAsia="bg-BG"/>
         </w:rPr>
         <w:drawing>
           <wp:inline distT="0" distB="0" distL="0" distR="0" wp14:anchorId="3D9ABAB8" wp14:editId="7B85146D">
@@ -3747,7 +3736,8 @@
       </w:r>
       <w:r>
         <w:rPr>
-          <w:lang w:val="en-GB"/>
+          <w:noProof/>
+          <w:lang w:eastAsia="bg-BG"/>
         </w:rPr>
         <w:drawing>
           <wp:inline distT="0" distB="0" distL="0" distR="0" wp14:anchorId="61298218" wp14:editId="4D621E14">
@@ -3997,8 +3987,6 @@
               </w:rPr>
               <w:t xml:space="preserve">country      </w:t>
             </w:r>
-            <w:bookmarkStart w:id="0" w:name="_GoBack"/>
-            <w:bookmarkEnd w:id="0"/>
           </w:p>
         </w:tc>
       </w:tr>
@@ -4012,6 +4000,128 @@
           <w:lang w:val="en-GB"/>
         </w:rPr>
       </w:pPr>
+    </w:p>
+    <w:p>
+      <w:pPr>
+        <w:rPr>
+          <w:sz w:val="32"/>
+          <w:szCs w:val="32"/>
+          <w:lang w:val="en-GB"/>
+        </w:rPr>
+      </w:pPr>
+      <w:r>
+        <w:rPr>
+          <w:sz w:val="32"/>
+          <w:szCs w:val="32"/>
+          <w:lang w:val="en-GB"/>
+        </w:rPr>
+        <w:br w:type="page"/>
+      </w:r>
+    </w:p>
+    <w:p>
+      <w:pPr>
+        <w:ind w:left="360"/>
+        <w:rPr>
+          <w:sz w:val="32"/>
+          <w:szCs w:val="32"/>
+          <w:lang w:val="en-GB"/>
+        </w:rPr>
+      </w:pPr>
+      <w:r>
+        <w:rPr>
+          <w:noProof/>
+          <w:lang w:eastAsia="bg-BG"/>
+        </w:rPr>
+        <w:lastRenderedPageBreak/>
+        <w:drawing>
+          <wp:inline distT="0" distB="0" distL="0" distR="0" wp14:anchorId="4954F46D" wp14:editId="4AEB4DC1">
+            <wp:extent cx="5760720" cy="3240405"/>
+            <wp:effectExtent l="0" t="0" r="0" b="0"/>
+            <wp:docPr id="14" name="Picture 14"/>
+            <wp:cNvGraphicFramePr>
+              <a:graphicFrameLocks xmlns:a="http://schemas.openxmlformats.org/drawingml/2006/main" noChangeAspect="1"/>
+            </wp:cNvGraphicFramePr>
+            <a:graphic xmlns:a="http://schemas.openxmlformats.org/drawingml/2006/main">
+              <a:graphicData uri="http://schemas.openxmlformats.org/drawingml/2006/picture">
+                <pic:pic xmlns:pic="http://schemas.openxmlformats.org/drawingml/2006/picture">
+                  <pic:nvPicPr>
+                    <pic:cNvPr id="1" name=""/>
+                    <pic:cNvPicPr/>
+                  </pic:nvPicPr>
+                  <pic:blipFill>
+                    <a:blip r:embed="rId12"/>
+                    <a:stretch>
+                      <a:fillRect/>
+                    </a:stretch>
+                  </pic:blipFill>
+                  <pic:spPr>
+                    <a:xfrm>
+                      <a:off x="0" y="0"/>
+                      <a:ext cx="5760720" cy="3240405"/>
+                    </a:xfrm>
+                    <a:prstGeom prst="rect">
+                      <a:avLst/>
+                    </a:prstGeom>
+                  </pic:spPr>
+                </pic:pic>
+              </a:graphicData>
+            </a:graphic>
+          </wp:inline>
+        </w:drawing>
+      </w:r>
+    </w:p>
+    <w:p>
+      <w:pPr>
+        <w:ind w:left="360"/>
+        <w:rPr>
+          <w:sz w:val="32"/>
+          <w:szCs w:val="32"/>
+          <w:lang w:val="en-GB"/>
+        </w:rPr>
+      </w:pPr>
+      <w:bookmarkStart w:id="0" w:name="_GoBack"/>
+      <w:bookmarkEnd w:id="0"/>
+      <w:r>
+        <w:rPr>
+          <w:noProof/>
+          <w:lang w:eastAsia="bg-BG"/>
+        </w:rPr>
+        <w:drawing>
+          <wp:inline distT="0" distB="0" distL="0" distR="0" wp14:anchorId="776F5EA3" wp14:editId="1FC9DE07">
+            <wp:extent cx="5760720" cy="3240405"/>
+            <wp:effectExtent l="0" t="0" r="0" b="0"/>
+            <wp:docPr id="8" name="Picture 8"/>
+            <wp:cNvGraphicFramePr>
+              <a:graphicFrameLocks xmlns:a="http://schemas.openxmlformats.org/drawingml/2006/main" noChangeAspect="1"/>
+            </wp:cNvGraphicFramePr>
+            <a:graphic xmlns:a="http://schemas.openxmlformats.org/drawingml/2006/main">
+              <a:graphicData uri="http://schemas.openxmlformats.org/drawingml/2006/picture">
+                <pic:pic xmlns:pic="http://schemas.openxmlformats.org/drawingml/2006/picture">
+                  <pic:nvPicPr>
+                    <pic:cNvPr id="1" name=""/>
+                    <pic:cNvPicPr/>
+                  </pic:nvPicPr>
+                  <pic:blipFill>
+                    <a:blip r:embed="rId13"/>
+                    <a:stretch>
+                      <a:fillRect/>
+                    </a:stretch>
+                  </pic:blipFill>
+                  <pic:spPr>
+                    <a:xfrm>
+                      <a:off x="0" y="0"/>
+                      <a:ext cx="5760720" cy="3240405"/>
+                    </a:xfrm>
+                    <a:prstGeom prst="rect">
+                      <a:avLst/>
+                    </a:prstGeom>
+                  </pic:spPr>
+                </pic:pic>
+              </a:graphicData>
+            </a:graphic>
+          </wp:inline>
+        </w:drawing>
+      </w:r>
     </w:p>
     <w:sectPr>
       <w:pgSz w:w="11906" w:h="16838"/>

</xml_diff>